<commit_message>
pruebas de inicio de sesión corregidas
</commit_message>
<xml_diff>
--- a/5) Pruebas/Procedimientos y Casos de Pruebas/Ingresar (OAuth).docx
+++ b/5) Pruebas/Procedimientos y Casos de Pruebas/Ingresar (OAuth).docx
@@ -1,6 +1,6 @@
 
 <file path=word/document.xml><?xml version="1.0" encoding="utf-8"?>
-<w:document xmlns:mc="http://schemas.openxmlformats.org/markup-compatibility/2006" xmlns:o="urn:schemas-microsoft-com:office:office" xmlns:r="http://schemas.openxmlformats.org/officeDocument/2006/relationships" xmlns:m="http://schemas.openxmlformats.org/officeDocument/2006/math" xmlns:v="urn:schemas-microsoft-com:vml" xmlns:wp="http://schemas.openxmlformats.org/drawingml/2006/wordprocessingDrawing" xmlns:w10="urn:schemas-microsoft-com:office:word" xmlns:w="http://schemas.openxmlformats.org/wordprocessingml/2006/main" xmlns:wne="http://schemas.microsoft.com/office/word/2006/wordml" xmlns:sl="http://schemas.openxmlformats.org/schemaLibrary/2006/main" xmlns:a="http://schemas.openxmlformats.org/drawingml/2006/main" xmlns:pic="http://schemas.openxmlformats.org/drawingml/2006/picture" xmlns:c="http://schemas.openxmlformats.org/drawingml/2006/chart" xmlns:lc="http://schemas.openxmlformats.org/drawingml/2006/lockedCanvas" xmlns:dgm="http://schemas.openxmlformats.org/drawingml/2006/diagram" xmlns:wps="http://schemas.microsoft.com/office/word/2010/wordprocessingShape" xmlns:wpg="http://schemas.microsoft.com/office/word/2010/wordprocessingGroup" xmlns:w14="http://schemas.microsoft.com/office/word/2010/wordml" xmlns:w15="http://schemas.microsoft.com/office/word/2012/wordml">
+<w:document xmlns:wpc="http://schemas.microsoft.com/office/word/2010/wordprocessingCanvas" xmlns:mc="http://schemas.openxmlformats.org/markup-compatibility/2006" xmlns:o="urn:schemas-microsoft-com:office:office" xmlns:r="http://schemas.openxmlformats.org/officeDocument/2006/relationships" xmlns:m="http://schemas.openxmlformats.org/officeDocument/2006/math" xmlns:v="urn:schemas-microsoft-com:vml" xmlns:wp14="http://schemas.microsoft.com/office/word/2010/wordprocessingDrawing" xmlns:wp="http://schemas.openxmlformats.org/drawingml/2006/wordprocessingDrawing" xmlns:w="http://schemas.openxmlformats.org/wordprocessingml/2006/main" xmlns:w14="http://schemas.microsoft.com/office/word/2010/wordml" xmlns:w10="urn:schemas-microsoft-com:office:word" xmlns:w15="http://schemas.microsoft.com/office/word/2012/wordml" xmlns:wpg="http://schemas.microsoft.com/office/word/2010/wordprocessingGroup" xmlns:wpi="http://schemas.microsoft.com/office/word/2010/wordprocessingInk" xmlns:wne="http://schemas.microsoft.com/office/word/2006/wordml" xmlns:wps="http://schemas.microsoft.com/office/word/2010/wordprocessingShape" xmlns:wpsCustomData="http://www.wps.cn/officeDocument/2013/wpsCustomData" mc:Ignorable="w14 w15 wp14">
   <w:body>
     <w:p>
       <w:pPr>
@@ -15,7 +15,7 @@
           <w:szCs w:val="16"/>
           <w:rtl w:val="0"/>
         </w:rPr>
-        <w:t xml:space="preserve">Caso de Uso: Ingresar (OAuth)</w:t>
+        <w:t>Caso de Uso: Ingresar (OAuth)</w:t>
       </w:r>
     </w:p>
     <w:p>
@@ -25,11 +25,6 @@
           <w:szCs w:val="16"/>
         </w:rPr>
       </w:pPr>
-      <w:r>
-        <w:rPr>
-          <w:rtl w:val="0"/>
-        </w:rPr>
-      </w:r>
     </w:p>
     <w:p>
       <w:pPr>
@@ -44,7 +39,7 @@
           <w:szCs w:val="16"/>
           <w:rtl w:val="0"/>
         </w:rPr>
-        <w:t xml:space="preserve">Pasos:</w:t>
+        <w:t>Pasos:</w:t>
       </w:r>
     </w:p>
     <w:p>
@@ -65,7 +60,7 @@
           <w:szCs w:val="16"/>
           <w:rtl w:val="0"/>
         </w:rPr>
-        <w:t xml:space="preserve">Utilizar el botón de "Log In" para mostrar el modal de inicio de sesión</w:t>
+        <w:t>Utilizar el botón de "Log In" para mostrar el modal de inicio de sesión</w:t>
       </w:r>
     </w:p>
     <w:p>
@@ -86,7 +81,7 @@
           <w:szCs w:val="16"/>
           <w:rtl w:val="0"/>
         </w:rPr>
-        <w:t xml:space="preserve">Utilizar el botón "Iniciar Sesión con Google"</w:t>
+        <w:t>Utilizar el botón "Iniciar Sesión con Google"</w:t>
       </w:r>
     </w:p>
     <w:p>
@@ -108,7 +103,7 @@
           <w:szCs w:val="16"/>
           <w:rtl w:val="0"/>
         </w:rPr>
-        <w:t xml:space="preserve">Completar el proceso de autenticación de Google</w:t>
+        <w:t>Completar el proceso de autenticación de Google</w:t>
       </w:r>
     </w:p>
     <w:p>
@@ -118,11 +113,6 @@
           <w:szCs w:val="16"/>
         </w:rPr>
       </w:pPr>
-      <w:r>
-        <w:rPr>
-          <w:rtl w:val="0"/>
-        </w:rPr>
-      </w:r>
     </w:p>
     <w:p>
       <w:pPr>
@@ -131,58 +121,61 @@
           <w:szCs w:val="16"/>
         </w:rPr>
       </w:pPr>
-      <w:r>
-        <w:rPr>
-          <w:rtl w:val="0"/>
-        </w:rPr>
-      </w:r>
     </w:p>
     <w:tbl>
       <w:tblPr>
-        <w:tblStyle w:val="Table1"/>
-        <w:tblW w:w="10965.0" w:type="dxa"/>
-        <w:jc w:val="left"/>
-        <w:tblInd w:w="-1092.0000000000002" w:type="dxa"/>
+        <w:tblStyle w:val="13"/>
+        <w:tblW w:w="10433" w:type="dxa"/>
+        <w:tblInd w:w="-560" w:type="dxa"/>
         <w:tblBorders>
-          <w:top w:color="000000" w:space="0" w:sz="8" w:val="single"/>
-          <w:left w:color="000000" w:space="0" w:sz="8" w:val="single"/>
-          <w:bottom w:color="000000" w:space="0" w:sz="8" w:val="single"/>
-          <w:right w:color="000000" w:space="0" w:sz="8" w:val="single"/>
-          <w:insideH w:color="000000" w:space="0" w:sz="8" w:val="single"/>
-          <w:insideV w:color="000000" w:space="0" w:sz="8" w:val="single"/>
+          <w:top w:val="single" w:color="000000" w:sz="8" w:space="0"/>
+          <w:left w:val="single" w:color="000000" w:sz="8" w:space="0"/>
+          <w:bottom w:val="single" w:color="000000" w:sz="8" w:space="0"/>
+          <w:right w:val="single" w:color="000000" w:sz="8" w:space="0"/>
+          <w:insideH w:val="single" w:color="000000" w:sz="8" w:space="0"/>
+          <w:insideV w:val="single" w:color="000000" w:sz="8" w:space="0"/>
         </w:tblBorders>
         <w:tblLayout w:type="fixed"/>
-        <w:tblLook w:val="0600"/>
+        <w:tblCellMar>
+          <w:top w:w="100" w:type="dxa"/>
+          <w:left w:w="100" w:type="dxa"/>
+          <w:bottom w:w="100" w:type="dxa"/>
+          <w:right w:w="100" w:type="dxa"/>
+        </w:tblCellMar>
       </w:tblPr>
       <w:tblGrid>
-        <w:gridCol w:w="600"/>
-        <w:gridCol w:w="2718"/>
-        <w:gridCol w:w="2682.0000000000005"/>
+        <w:gridCol w:w="555"/>
+        <w:gridCol w:w="2231"/>
+        <w:gridCol w:w="2682"/>
         <w:gridCol w:w="2295"/>
         <w:gridCol w:w="2670"/>
-        <w:tblGridChange w:id="0">
-          <w:tblGrid>
-            <w:gridCol w:w="600"/>
-            <w:gridCol w:w="2718"/>
-            <w:gridCol w:w="2682.0000000000005"/>
-            <w:gridCol w:w="2295"/>
-            <w:gridCol w:w="2670"/>
-          </w:tblGrid>
-        </w:tblGridChange>
       </w:tblGrid>
       <w:tr>
-        <w:trPr>
-          <w:cantSplit w:val="0"/>
-          <w:tblHeader w:val="0"/>
-        </w:trPr>
+        <w:tblPrEx>
+          <w:tblBorders>
+            <w:top w:val="single" w:color="000000" w:sz="8" w:space="0"/>
+            <w:left w:val="single" w:color="000000" w:sz="8" w:space="0"/>
+            <w:bottom w:val="single" w:color="000000" w:sz="8" w:space="0"/>
+            <w:right w:val="single" w:color="000000" w:sz="8" w:space="0"/>
+            <w:insideH w:val="single" w:color="000000" w:sz="8" w:space="0"/>
+            <w:insideV w:val="single" w:color="000000" w:sz="8" w:space="0"/>
+          </w:tblBorders>
+          <w:tblCellMar>
+            <w:top w:w="100" w:type="dxa"/>
+            <w:left w:w="100" w:type="dxa"/>
+            <w:bottom w:w="100" w:type="dxa"/>
+            <w:right w:w="100" w:type="dxa"/>
+          </w:tblCellMar>
+        </w:tblPrEx>
         <w:tc>
           <w:tcPr>
-            <w:shd w:fill="auto" w:val="clear"/>
+            <w:tcW w:w="555" w:type="dxa"/>
+            <w:shd w:val="clear" w:color="auto" w:fill="auto"/>
             <w:tcMar>
-              <w:top w:w="100.0" w:type="dxa"/>
-              <w:left w:w="100.0" w:type="dxa"/>
-              <w:bottom w:w="100.0" w:type="dxa"/>
-              <w:right w:w="100.0" w:type="dxa"/>
+              <w:top w:w="100" w:type="dxa"/>
+              <w:left w:w="100" w:type="dxa"/>
+              <w:bottom w:w="100" w:type="dxa"/>
+              <w:right w:w="100" w:type="dxa"/>
             </w:tcMar>
             <w:vAlign w:val="top"/>
           </w:tcPr>
@@ -201,18 +194,19 @@
                 <w:szCs w:val="16"/>
                 <w:rtl w:val="0"/>
               </w:rPr>
-              <w:t xml:space="preserve">ID</w:t>
+              <w:t>ID</w:t>
             </w:r>
           </w:p>
         </w:tc>
         <w:tc>
           <w:tcPr>
-            <w:shd w:fill="auto" w:val="clear"/>
+            <w:tcW w:w="2231" w:type="dxa"/>
+            <w:shd w:val="clear" w:color="auto" w:fill="auto"/>
             <w:tcMar>
-              <w:top w:w="100.0" w:type="dxa"/>
-              <w:left w:w="100.0" w:type="dxa"/>
-              <w:bottom w:w="100.0" w:type="dxa"/>
-              <w:right w:w="100.0" w:type="dxa"/>
+              <w:top w:w="100" w:type="dxa"/>
+              <w:left w:w="100" w:type="dxa"/>
+              <w:bottom w:w="100" w:type="dxa"/>
+              <w:right w:w="100" w:type="dxa"/>
             </w:tcMar>
             <w:vAlign w:val="top"/>
           </w:tcPr>
@@ -231,18 +225,19 @@
                 <w:szCs w:val="16"/>
                 <w:rtl w:val="0"/>
               </w:rPr>
-              <w:t xml:space="preserve">Objetivo</w:t>
+              <w:t>Objetivo</w:t>
             </w:r>
           </w:p>
         </w:tc>
         <w:tc>
           <w:tcPr>
-            <w:shd w:fill="auto" w:val="clear"/>
+            <w:tcW w:w="2682" w:type="dxa"/>
+            <w:shd w:val="clear" w:color="auto" w:fill="auto"/>
             <w:tcMar>
-              <w:top w:w="100.0" w:type="dxa"/>
-              <w:left w:w="100.0" w:type="dxa"/>
-              <w:bottom w:w="100.0" w:type="dxa"/>
-              <w:right w:w="100.0" w:type="dxa"/>
+              <w:top w:w="100" w:type="dxa"/>
+              <w:left w:w="100" w:type="dxa"/>
+              <w:bottom w:w="100" w:type="dxa"/>
+              <w:right w:w="100" w:type="dxa"/>
             </w:tcMar>
             <w:vAlign w:val="top"/>
           </w:tcPr>
@@ -261,18 +256,19 @@
                 <w:szCs w:val="16"/>
                 <w:rtl w:val="0"/>
               </w:rPr>
-              <w:t xml:space="preserve">Estado Inicial</w:t>
+              <w:t>Estado Inicial</w:t>
             </w:r>
           </w:p>
         </w:tc>
         <w:tc>
           <w:tcPr>
-            <w:shd w:fill="auto" w:val="clear"/>
+            <w:tcW w:w="2295" w:type="dxa"/>
+            <w:shd w:val="clear" w:color="auto" w:fill="auto"/>
             <w:tcMar>
-              <w:top w:w="100.0" w:type="dxa"/>
-              <w:left w:w="100.0" w:type="dxa"/>
-              <w:bottom w:w="100.0" w:type="dxa"/>
-              <w:right w:w="100.0" w:type="dxa"/>
+              <w:top w:w="100" w:type="dxa"/>
+              <w:left w:w="100" w:type="dxa"/>
+              <w:bottom w:w="100" w:type="dxa"/>
+              <w:right w:w="100" w:type="dxa"/>
             </w:tcMar>
             <w:vAlign w:val="top"/>
           </w:tcPr>
@@ -291,18 +287,19 @@
                 <w:szCs w:val="16"/>
                 <w:rtl w:val="0"/>
               </w:rPr>
-              <w:t xml:space="preserve">Datos de Prueba</w:t>
+              <w:t>Datos de Prueba</w:t>
             </w:r>
           </w:p>
         </w:tc>
         <w:tc>
           <w:tcPr>
-            <w:shd w:fill="auto" w:val="clear"/>
+            <w:tcW w:w="2670" w:type="dxa"/>
+            <w:shd w:val="clear" w:color="auto" w:fill="auto"/>
             <w:tcMar>
-              <w:top w:w="100.0" w:type="dxa"/>
-              <w:left w:w="100.0" w:type="dxa"/>
-              <w:bottom w:w="100.0" w:type="dxa"/>
-              <w:right w:w="100.0" w:type="dxa"/>
+              <w:top w:w="100" w:type="dxa"/>
+              <w:left w:w="100" w:type="dxa"/>
+              <w:bottom w:w="100" w:type="dxa"/>
+              <w:right w:w="100" w:type="dxa"/>
             </w:tcMar>
             <w:vAlign w:val="top"/>
           </w:tcPr>
@@ -321,24 +318,37 @@
                 <w:szCs w:val="16"/>
                 <w:rtl w:val="0"/>
               </w:rPr>
-              <w:t xml:space="preserve">Resultado esperado</w:t>
+              <w:t>Resultado esperado</w:t>
             </w:r>
           </w:p>
         </w:tc>
       </w:tr>
       <w:tr>
-        <w:trPr>
-          <w:cantSplit w:val="0"/>
-          <w:tblHeader w:val="0"/>
-        </w:trPr>
+        <w:tblPrEx>
+          <w:tblBorders>
+            <w:top w:val="single" w:color="000000" w:sz="8" w:space="0"/>
+            <w:left w:val="single" w:color="000000" w:sz="8" w:space="0"/>
+            <w:bottom w:val="single" w:color="000000" w:sz="8" w:space="0"/>
+            <w:right w:val="single" w:color="000000" w:sz="8" w:space="0"/>
+            <w:insideH w:val="single" w:color="000000" w:sz="8" w:space="0"/>
+            <w:insideV w:val="single" w:color="000000" w:sz="8" w:space="0"/>
+          </w:tblBorders>
+          <w:tblCellMar>
+            <w:top w:w="100" w:type="dxa"/>
+            <w:left w:w="100" w:type="dxa"/>
+            <w:bottom w:w="100" w:type="dxa"/>
+            <w:right w:w="100" w:type="dxa"/>
+          </w:tblCellMar>
+        </w:tblPrEx>
         <w:tc>
           <w:tcPr>
-            <w:shd w:fill="auto" w:val="clear"/>
+            <w:tcW w:w="555" w:type="dxa"/>
+            <w:shd w:val="clear" w:color="auto" w:fill="auto"/>
             <w:tcMar>
-              <w:top w:w="100.0" w:type="dxa"/>
-              <w:left w:w="100.0" w:type="dxa"/>
-              <w:bottom w:w="100.0" w:type="dxa"/>
-              <w:right w:w="100.0" w:type="dxa"/>
+              <w:top w:w="100" w:type="dxa"/>
+              <w:left w:w="100" w:type="dxa"/>
+              <w:bottom w:w="100" w:type="dxa"/>
+              <w:right w:w="100" w:type="dxa"/>
             </w:tcMar>
             <w:vAlign w:val="top"/>
           </w:tcPr>
@@ -347,8 +357,10 @@
               <w:widowControl w:val="0"/>
               <w:spacing w:line="240" w:lineRule="auto"/>
               <w:rPr>
-                <w:sz w:val="16"/>
-                <w:szCs w:val="16"/>
+                <w:rFonts w:hint="default"/>
+                <w:sz w:val="16"/>
+                <w:szCs w:val="16"/>
+                <w:lang w:val="es-AR"/>
               </w:rPr>
             </w:pPr>
             <w:r>
@@ -357,17 +369,28 @@
                 <w:szCs w:val="16"/>
                 <w:rtl w:val="0"/>
               </w:rPr>
-              <w:t xml:space="preserve">2.1</w:t>
+              <w:t>2.</w:t>
+            </w:r>
+            <w:r>
+              <w:rPr>
+                <w:rFonts w:hint="default"/>
+                <w:sz w:val="16"/>
+                <w:szCs w:val="16"/>
+                <w:rtl w:val="0"/>
+                <w:lang w:val="es-AR"/>
+              </w:rPr>
+              <w:t>1</w:t>
             </w:r>
           </w:p>
         </w:tc>
         <w:tc>
           <w:tcPr>
+            <w:tcW w:w="2231" w:type="dxa"/>
             <w:tcBorders>
-              <w:left w:color="000000" w:space="0" w:sz="4" w:val="single"/>
-              <w:bottom w:color="000000" w:space="0" w:sz="4" w:val="single"/>
+              <w:left w:val="single" w:color="000000" w:sz="4" w:space="0"/>
+              <w:bottom w:val="single" w:color="000000" w:sz="4" w:space="0"/>
             </w:tcBorders>
-            <w:shd w:fill="auto" w:val="clear"/>
+            <w:shd w:val="clear" w:color="auto" w:fill="auto"/>
             <w:vAlign w:val="top"/>
           </w:tcPr>
           <w:p>
@@ -387,17 +410,18 @@
                 <w:highlight w:val="white"/>
                 <w:rtl w:val="0"/>
               </w:rPr>
-              <w:t xml:space="preserve">Comprobar que el botón de "Iniciar sesión con Google" funciona correctamente</w:t>
+              <w:t>Lograr un inicio de sesión correcto</w:t>
             </w:r>
           </w:p>
         </w:tc>
         <w:tc>
           <w:tcPr>
+            <w:tcW w:w="2682" w:type="dxa"/>
             <w:tcBorders>
-              <w:left w:color="000000" w:space="0" w:sz="4" w:val="single"/>
-              <w:bottom w:color="000000" w:space="0" w:sz="4" w:val="single"/>
+              <w:left w:val="single" w:color="000000" w:sz="4" w:space="0"/>
+              <w:bottom w:val="single" w:color="000000" w:sz="4" w:space="0"/>
             </w:tcBorders>
-            <w:shd w:fill="auto" w:val="clear"/>
+            <w:shd w:val="clear" w:color="auto" w:fill="auto"/>
             <w:vAlign w:val="top"/>
           </w:tcPr>
           <w:p>
@@ -405,30 +429,65 @@
               <w:widowControl w:val="0"/>
               <w:spacing w:line="240" w:lineRule="auto"/>
               <w:rPr>
+                <w:rFonts w:hint="default"/>
                 <w:sz w:val="16"/>
                 <w:szCs w:val="16"/>
                 <w:highlight w:val="white"/>
+                <w:lang w:val="es-AR"/>
               </w:rPr>
             </w:pPr>
             <w:r>
               <w:rPr>
+                <w:rFonts w:hint="default"/>
                 <w:sz w:val="16"/>
                 <w:szCs w:val="16"/>
                 <w:highlight w:val="white"/>
-                <w:rtl w:val="0"/>
-              </w:rPr>
-              <w:t xml:space="preserve">El usuario se encuentra en la pantalla de "Log In' </w:t>
+                <w:lang w:val="es-AR"/>
+              </w:rPr>
+              <w:t>El usuario tiene una cuenta de Google valida ya creada</w:t>
             </w:r>
           </w:p>
         </w:tc>
         <w:tc>
           <w:tcPr>
-            <w:shd w:fill="auto" w:val="clear"/>
+            <w:tcW w:w="2295" w:type="dxa"/>
+            <w:tcBorders>
+              <w:left w:val="single" w:color="000000" w:sz="4" w:space="0"/>
+              <w:bottom w:val="single" w:color="000000" w:sz="4" w:space="0"/>
+            </w:tcBorders>
+            <w:shd w:val="clear" w:color="auto" w:fill="auto"/>
+            <w:vAlign w:val="top"/>
+          </w:tcPr>
+          <w:p>
+            <w:pPr>
+              <w:widowControl w:val="0"/>
+              <w:spacing w:line="240" w:lineRule="auto"/>
+              <w:rPr>
+                <w:sz w:val="16"/>
+                <w:szCs w:val="16"/>
+                <w:highlight w:val="white"/>
+              </w:rPr>
+            </w:pPr>
+            <w:r>
+              <w:rPr>
+                <w:sz w:val="16"/>
+                <w:szCs w:val="16"/>
+                <w:highlight w:val="white"/>
+                <w:rtl w:val="0"/>
+              </w:rPr>
+              <w:t>Credenciales propias de Google (ajenas a nuestro sistema)</w:t>
+            </w:r>
+          </w:p>
+        </w:tc>
+        <w:tc>
+          <w:tcPr>
+            <w:tcW w:w="2670" w:type="dxa"/>
+            <w:shd w:val="clear" w:color="auto" w:fill="auto"/>
             <w:tcMar>
-              <w:top w:w="100.0" w:type="dxa"/>
-              <w:left w:w="100.0" w:type="dxa"/>
-              <w:bottom w:w="100.0" w:type="dxa"/>
-              <w:right w:w="100.0" w:type="dxa"/>
+              <w:top w:w="100" w:type="dxa"/>
+              <w:left w:w="100" w:type="dxa"/>
+              <w:bottom w:w="100" w:type="dxa"/>
+              <w:right w:w="100" w:type="dxa"/>
             </w:tcMar>
             <w:vAlign w:val="top"/>
           </w:tcPr>
@@ -437,8 +496,10 @@
               <w:widowControl w:val="0"/>
               <w:spacing w:line="240" w:lineRule="auto"/>
               <w:rPr>
-                <w:sz w:val="16"/>
-                <w:szCs w:val="16"/>
+                <w:rFonts w:hint="default"/>
+                <w:sz w:val="16"/>
+                <w:szCs w:val="16"/>
+                <w:lang w:val="es-AR"/>
               </w:rPr>
             </w:pPr>
             <w:r>
@@ -447,54 +508,47 @@
                 <w:szCs w:val="16"/>
                 <w:rtl w:val="0"/>
               </w:rPr>
-              <w:t xml:space="preserve">No se requieren datos de prueba</w:t>
-            </w:r>
-          </w:p>
-        </w:tc>
-        <w:tc>
-          <w:tcPr>
-            <w:tcBorders>
-              <w:left w:color="000000" w:space="0" w:sz="4" w:val="single"/>
-              <w:bottom w:color="000000" w:space="0" w:sz="4" w:val="single"/>
-            </w:tcBorders>
-            <w:shd w:fill="auto" w:val="clear"/>
-            <w:vAlign w:val="top"/>
-          </w:tcPr>
-          <w:p>
-            <w:pPr>
-              <w:widowControl w:val="0"/>
-              <w:spacing w:line="240" w:lineRule="auto"/>
-              <w:rPr>
-                <w:sz w:val="16"/>
-                <w:szCs w:val="16"/>
-                <w:highlight w:val="white"/>
-              </w:rPr>
-            </w:pPr>
-            <w:r>
-              <w:rPr>
-                <w:sz w:val="16"/>
-                <w:szCs w:val="16"/>
-                <w:highlight w:val="white"/>
+              <w:t>No se muestra ningún mensaje de advertencia</w:t>
+            </w:r>
+            <w:r>
+              <w:rPr>
+                <w:rFonts w:hint="default"/>
+                <w:sz w:val="16"/>
+                <w:szCs w:val="16"/>
                 <w:rtl w:val="0"/>
-              </w:rPr>
-              <w:t xml:space="preserve">Se redirige al usuario a la página de cuentas de Google</w:t>
+                <w:lang w:val="es-AR"/>
+              </w:rPr>
+              <w:t xml:space="preserve"> y se redirije al usuario a su tablón de anuncios</w:t>
             </w:r>
           </w:p>
         </w:tc>
       </w:tr>
       <w:tr>
-        <w:trPr>
-          <w:cantSplit w:val="0"/>
-          <w:tblHeader w:val="0"/>
-        </w:trPr>
+        <w:tblPrEx>
+          <w:tblBorders>
+            <w:top w:val="single" w:color="000000" w:sz="8" w:space="0"/>
+            <w:left w:val="single" w:color="000000" w:sz="8" w:space="0"/>
+            <w:bottom w:val="single" w:color="000000" w:sz="8" w:space="0"/>
+            <w:right w:val="single" w:color="000000" w:sz="8" w:space="0"/>
+            <w:insideH w:val="single" w:color="000000" w:sz="8" w:space="0"/>
+            <w:insideV w:val="single" w:color="000000" w:sz="8" w:space="0"/>
+          </w:tblBorders>
+          <w:tblCellMar>
+            <w:top w:w="100" w:type="dxa"/>
+            <w:left w:w="100" w:type="dxa"/>
+            <w:bottom w:w="100" w:type="dxa"/>
+            <w:right w:w="100" w:type="dxa"/>
+          </w:tblCellMar>
+        </w:tblPrEx>
         <w:tc>
           <w:tcPr>
-            <w:shd w:fill="auto" w:val="clear"/>
+            <w:tcW w:w="555" w:type="dxa"/>
+            <w:shd w:val="clear" w:color="auto" w:fill="auto"/>
             <w:tcMar>
-              <w:top w:w="100.0" w:type="dxa"/>
-              <w:left w:w="100.0" w:type="dxa"/>
-              <w:bottom w:w="100.0" w:type="dxa"/>
-              <w:right w:w="100.0" w:type="dxa"/>
+              <w:top w:w="100" w:type="dxa"/>
+              <w:left w:w="100" w:type="dxa"/>
+              <w:bottom w:w="100" w:type="dxa"/>
+              <w:right w:w="100" w:type="dxa"/>
             </w:tcMar>
             <w:vAlign w:val="top"/>
           </w:tcPr>
@@ -503,8 +557,10 @@
               <w:widowControl w:val="0"/>
               <w:spacing w:line="240" w:lineRule="auto"/>
               <w:rPr>
-                <w:sz w:val="16"/>
-                <w:szCs w:val="16"/>
+                <w:rFonts w:hint="default"/>
+                <w:sz w:val="16"/>
+                <w:szCs w:val="16"/>
+                <w:lang w:val="es-AR"/>
               </w:rPr>
             </w:pPr>
             <w:r>
@@ -513,17 +569,28 @@
                 <w:szCs w:val="16"/>
                 <w:rtl w:val="0"/>
               </w:rPr>
-              <w:t xml:space="preserve">2.2</w:t>
+              <w:t>2.</w:t>
+            </w:r>
+            <w:r>
+              <w:rPr>
+                <w:rFonts w:hint="default"/>
+                <w:sz w:val="16"/>
+                <w:szCs w:val="16"/>
+                <w:rtl w:val="0"/>
+                <w:lang w:val="es-AR"/>
+              </w:rPr>
+              <w:t>2</w:t>
             </w:r>
           </w:p>
         </w:tc>
         <w:tc>
           <w:tcPr>
+            <w:tcW w:w="2231" w:type="dxa"/>
             <w:tcBorders>
-              <w:left w:color="000000" w:space="0" w:sz="4" w:val="single"/>
-              <w:bottom w:color="000000" w:space="0" w:sz="4" w:val="single"/>
+              <w:left w:val="single" w:color="000000" w:sz="4" w:space="0"/>
+              <w:bottom w:val="single" w:color="000000" w:sz="4" w:space="0"/>
             </w:tcBorders>
-            <w:shd w:fill="auto" w:val="clear"/>
+            <w:shd w:val="clear" w:color="auto" w:fill="auto"/>
             <w:vAlign w:val="top"/>
           </w:tcPr>
           <w:p>
@@ -531,9 +598,11 @@
               <w:widowControl w:val="0"/>
               <w:spacing w:line="240" w:lineRule="auto"/>
               <w:rPr>
+                <w:rFonts w:hint="default"/>
                 <w:sz w:val="16"/>
                 <w:szCs w:val="16"/>
                 <w:highlight w:val="white"/>
+                <w:lang w:val="es-AR"/>
               </w:rPr>
             </w:pPr>
             <w:r>
@@ -543,17 +612,29 @@
                 <w:highlight w:val="white"/>
                 <w:rtl w:val="0"/>
               </w:rPr>
-              <w:t xml:space="preserve">Lograr un inicio de sesión correcto</w:t>
+              <w:t xml:space="preserve">Comprobar que el sistema no permita acceder si </w:t>
+            </w:r>
+            <w:r>
+              <w:rPr>
+                <w:rFonts w:hint="default"/>
+                <w:sz w:val="16"/>
+                <w:szCs w:val="16"/>
+                <w:highlight w:val="white"/>
+                <w:rtl w:val="0"/>
+                <w:lang w:val="es-AR"/>
+              </w:rPr>
+              <w:t>ingresa credenciales incorrectas</w:t>
             </w:r>
           </w:p>
         </w:tc>
         <w:tc>
           <w:tcPr>
+            <w:tcW w:w="2682" w:type="dxa"/>
             <w:tcBorders>
-              <w:left w:color="000000" w:space="0" w:sz="4" w:val="single"/>
-              <w:bottom w:color="000000" w:space="0" w:sz="4" w:val="single"/>
+              <w:left w:val="single" w:color="000000" w:sz="4" w:space="0"/>
+              <w:bottom w:val="single" w:color="000000" w:sz="4" w:space="0"/>
             </w:tcBorders>
-            <w:shd w:fill="auto" w:val="clear"/>
+            <w:shd w:val="clear" w:color="auto" w:fill="auto"/>
             <w:vAlign w:val="top"/>
           </w:tcPr>
           <w:p>
@@ -561,33 +642,33 @@
               <w:widowControl w:val="0"/>
               <w:spacing w:line="240" w:lineRule="auto"/>
               <w:rPr>
+                <w:rFonts w:hint="default"/>
                 <w:sz w:val="16"/>
                 <w:szCs w:val="16"/>
                 <w:highlight w:val="white"/>
+                <w:lang w:val="es-AR"/>
               </w:rPr>
             </w:pPr>
             <w:r>
               <w:rPr>
-                <w:sz w:val="16"/>
-                <w:szCs w:val="16"/>
-                <w:rtl w:val="0"/>
-              </w:rPr>
-              <w:t xml:space="preserve">Se ha ejecutado exitosamente el Caso 2.1</w:t>
-            </w:r>
-            <w:r>
-              <w:rPr>
-                <w:rtl w:val="0"/>
-              </w:rPr>
+                <w:rFonts w:hint="default"/>
+                <w:sz w:val="16"/>
+                <w:szCs w:val="16"/>
+                <w:highlight w:val="white"/>
+                <w:lang w:val="es-AR"/>
+              </w:rPr>
+              <w:t>El usuario no tiene una cuenta de Google ya creada</w:t>
             </w:r>
           </w:p>
         </w:tc>
         <w:tc>
           <w:tcPr>
+            <w:tcW w:w="2295" w:type="dxa"/>
             <w:tcBorders>
-              <w:left w:color="000000" w:space="0" w:sz="4" w:val="single"/>
-              <w:bottom w:color="000000" w:space="0" w:sz="4" w:val="single"/>
+              <w:left w:val="single" w:color="000000" w:sz="4" w:space="0"/>
+              <w:bottom w:val="single" w:color="000000" w:sz="4" w:space="0"/>
             </w:tcBorders>
-            <w:shd w:fill="auto" w:val="clear"/>
+            <w:shd w:val="clear" w:color="auto" w:fill="auto"/>
             <w:vAlign w:val="top"/>
           </w:tcPr>
           <w:p>
@@ -607,18 +688,19 @@
                 <w:highlight w:val="white"/>
                 <w:rtl w:val="0"/>
               </w:rPr>
-              <w:t xml:space="preserve">Credenciales propias de Google (ajenas a nuestro sistema)</w:t>
+              <w:t>Credenciales propias de Google incorrectas (ajenas a nuestro sistema)</w:t>
             </w:r>
           </w:p>
         </w:tc>
         <w:tc>
           <w:tcPr>
-            <w:shd w:fill="auto" w:val="clear"/>
+            <w:tcW w:w="2670" w:type="dxa"/>
+            <w:shd w:val="clear" w:color="auto" w:fill="auto"/>
             <w:tcMar>
-              <w:top w:w="100.0" w:type="dxa"/>
-              <w:left w:w="100.0" w:type="dxa"/>
-              <w:bottom w:w="100.0" w:type="dxa"/>
-              <w:right w:w="100.0" w:type="dxa"/>
+              <w:top w:w="100" w:type="dxa"/>
+              <w:left w:w="100" w:type="dxa"/>
+              <w:bottom w:w="100" w:type="dxa"/>
+              <w:right w:w="100" w:type="dxa"/>
             </w:tcMar>
             <w:vAlign w:val="top"/>
           </w:tcPr>
@@ -637,387 +719,84 @@
                 <w:szCs w:val="16"/>
                 <w:rtl w:val="0"/>
               </w:rPr>
-              <w:t xml:space="preserve">No se muestra ningún mensaje de advertencia</w:t>
-            </w:r>
-          </w:p>
-        </w:tc>
-      </w:tr>
-      <w:tr>
-        <w:trPr>
-          <w:cantSplit w:val="0"/>
-          <w:tblHeader w:val="0"/>
-        </w:trPr>
-        <w:tc>
-          <w:tcPr>
-            <w:shd w:fill="auto" w:val="clear"/>
-            <w:tcMar>
-              <w:top w:w="100.0" w:type="dxa"/>
-              <w:left w:w="100.0" w:type="dxa"/>
-              <w:bottom w:w="100.0" w:type="dxa"/>
-              <w:right w:w="100.0" w:type="dxa"/>
-            </w:tcMar>
-            <w:vAlign w:val="top"/>
-          </w:tcPr>
-          <w:p>
-            <w:pPr>
-              <w:widowControl w:val="0"/>
-              <w:spacing w:line="240" w:lineRule="auto"/>
-              <w:rPr>
-                <w:sz w:val="16"/>
-                <w:szCs w:val="16"/>
-              </w:rPr>
-            </w:pPr>
-            <w:r>
-              <w:rPr>
-                <w:sz w:val="16"/>
-                <w:szCs w:val="16"/>
-                <w:rtl w:val="0"/>
-              </w:rPr>
-              <w:t xml:space="preserve">2.3</w:t>
-            </w:r>
-          </w:p>
-        </w:tc>
-        <w:tc>
-          <w:tcPr>
-            <w:tcBorders>
-              <w:left w:color="000000" w:space="0" w:sz="4" w:val="single"/>
-              <w:bottom w:color="000000" w:space="0" w:sz="4" w:val="single"/>
-            </w:tcBorders>
-            <w:shd w:fill="auto" w:val="clear"/>
-            <w:vAlign w:val="top"/>
-          </w:tcPr>
-          <w:p>
-            <w:pPr>
-              <w:widowControl w:val="0"/>
-              <w:spacing w:line="240" w:lineRule="auto"/>
-              <w:rPr>
-                <w:sz w:val="16"/>
-                <w:szCs w:val="16"/>
-                <w:highlight w:val="white"/>
-              </w:rPr>
-            </w:pPr>
-            <w:r>
-              <w:rPr>
-                <w:sz w:val="16"/>
-                <w:szCs w:val="16"/>
-                <w:highlight w:val="white"/>
-                <w:rtl w:val="0"/>
-              </w:rPr>
-              <w:t xml:space="preserve">Comprobar que una vez iniciada la sesión se </w:t>
-            </w:r>
-            <w:r>
-              <w:rPr>
-                <w:sz w:val="16"/>
-                <w:szCs w:val="16"/>
-                <w:highlight w:val="white"/>
-                <w:rtl w:val="0"/>
-              </w:rPr>
-              <w:t xml:space="preserve">redirija</w:t>
-            </w:r>
-            <w:r>
-              <w:rPr>
-                <w:sz w:val="16"/>
-                <w:szCs w:val="16"/>
-                <w:highlight w:val="white"/>
-                <w:rtl w:val="0"/>
-              </w:rPr>
-              <w:t xml:space="preserve"> al tablón de anuncios del usuario</w:t>
-            </w:r>
-          </w:p>
-        </w:tc>
-        <w:tc>
-          <w:tcPr>
-            <w:tcBorders>
-              <w:left w:color="000000" w:space="0" w:sz="4" w:val="single"/>
-              <w:bottom w:color="000000" w:space="0" w:sz="4" w:val="single"/>
-            </w:tcBorders>
-            <w:shd w:fill="auto" w:val="clear"/>
-            <w:vAlign w:val="top"/>
-          </w:tcPr>
-          <w:p>
-            <w:pPr>
-              <w:widowControl w:val="0"/>
-              <w:spacing w:line="240" w:lineRule="auto"/>
-              <w:rPr>
-                <w:sz w:val="16"/>
-                <w:szCs w:val="16"/>
-                <w:highlight w:val="white"/>
-              </w:rPr>
-            </w:pPr>
-            <w:r>
-              <w:rPr>
-                <w:sz w:val="16"/>
-                <w:szCs w:val="16"/>
-                <w:rtl w:val="0"/>
-              </w:rPr>
-              <w:t xml:space="preserve">Se ha ejecutado exitosamente el Caso 2.2 </w:t>
-            </w:r>
-            <w:r>
-              <w:rPr>
-                <w:rtl w:val="0"/>
-              </w:rPr>
-            </w:r>
-          </w:p>
-        </w:tc>
-        <w:tc>
-          <w:tcPr>
-            <w:shd w:fill="auto" w:val="clear"/>
-            <w:tcMar>
-              <w:top w:w="100.0" w:type="dxa"/>
-              <w:left w:w="100.0" w:type="dxa"/>
-              <w:bottom w:w="100.0" w:type="dxa"/>
-              <w:right w:w="100.0" w:type="dxa"/>
-            </w:tcMar>
-            <w:vAlign w:val="top"/>
-          </w:tcPr>
-          <w:p>
-            <w:pPr>
-              <w:widowControl w:val="0"/>
-              <w:spacing w:line="240" w:lineRule="auto"/>
-              <w:rPr>
-                <w:sz w:val="16"/>
-                <w:szCs w:val="16"/>
-              </w:rPr>
-            </w:pPr>
-            <w:r>
-              <w:rPr>
-                <w:sz w:val="16"/>
-                <w:szCs w:val="16"/>
-                <w:rtl w:val="0"/>
-              </w:rPr>
-              <w:t xml:space="preserve">No se requieren datos de prueba</w:t>
-            </w:r>
-          </w:p>
-        </w:tc>
-        <w:tc>
-          <w:tcPr>
-            <w:tcBorders>
-              <w:left w:color="000000" w:space="0" w:sz="4" w:val="single"/>
-              <w:bottom w:color="000000" w:space="0" w:sz="4" w:val="single"/>
-            </w:tcBorders>
-            <w:shd w:fill="auto" w:val="clear"/>
-            <w:vAlign w:val="top"/>
-          </w:tcPr>
-          <w:p>
-            <w:pPr>
-              <w:widowControl w:val="0"/>
-              <w:spacing w:line="240" w:lineRule="auto"/>
-              <w:rPr>
-                <w:sz w:val="16"/>
-                <w:szCs w:val="16"/>
-                <w:highlight w:val="white"/>
-              </w:rPr>
-            </w:pPr>
-            <w:r>
-              <w:rPr>
-                <w:sz w:val="16"/>
-                <w:szCs w:val="16"/>
-                <w:rtl w:val="0"/>
-              </w:rPr>
-              <w:t xml:space="preserve">Se muestra el tablón de anuncios propio del usuario que inició sesión</w:t>
-            </w:r>
-            <w:r>
-              <w:rPr>
-                <w:rtl w:val="0"/>
-              </w:rPr>
-            </w:r>
-          </w:p>
-        </w:tc>
-      </w:tr>
-      <w:tr>
-        <w:trPr>
-          <w:cantSplit w:val="0"/>
-          <w:tblHeader w:val="0"/>
-        </w:trPr>
-        <w:tc>
-          <w:tcPr>
-            <w:shd w:fill="auto" w:val="clear"/>
-            <w:tcMar>
-              <w:top w:w="100.0" w:type="dxa"/>
-              <w:left w:w="100.0" w:type="dxa"/>
-              <w:bottom w:w="100.0" w:type="dxa"/>
-              <w:right w:w="100.0" w:type="dxa"/>
-            </w:tcMar>
-            <w:vAlign w:val="top"/>
-          </w:tcPr>
-          <w:p>
-            <w:pPr>
-              <w:widowControl w:val="0"/>
-              <w:spacing w:line="240" w:lineRule="auto"/>
-              <w:rPr>
-                <w:sz w:val="16"/>
-                <w:szCs w:val="16"/>
-              </w:rPr>
-            </w:pPr>
-            <w:r>
-              <w:rPr>
-                <w:sz w:val="16"/>
-                <w:szCs w:val="16"/>
-                <w:rtl w:val="0"/>
-              </w:rPr>
-              <w:t xml:space="preserve">2.4</w:t>
-            </w:r>
-          </w:p>
-        </w:tc>
-        <w:tc>
-          <w:tcPr>
-            <w:tcBorders>
-              <w:left w:color="000000" w:space="0" w:sz="4" w:val="single"/>
-              <w:bottom w:color="000000" w:space="0" w:sz="4" w:val="single"/>
-            </w:tcBorders>
-            <w:shd w:fill="auto" w:val="clear"/>
-            <w:vAlign w:val="top"/>
-          </w:tcPr>
-          <w:p>
-            <w:pPr>
-              <w:widowControl w:val="0"/>
-              <w:spacing w:line="240" w:lineRule="auto"/>
-              <w:rPr>
-                <w:sz w:val="16"/>
-                <w:szCs w:val="16"/>
-                <w:highlight w:val="white"/>
-              </w:rPr>
-            </w:pPr>
-            <w:r>
-              <w:rPr>
-                <w:sz w:val="16"/>
-                <w:szCs w:val="16"/>
-                <w:highlight w:val="white"/>
-                <w:rtl w:val="0"/>
-              </w:rPr>
-              <w:t xml:space="preserve">Comprobar que el sistema no permita acceder si ocurre algún error durante la autenticación de Google</w:t>
-            </w:r>
-          </w:p>
-        </w:tc>
-        <w:tc>
-          <w:tcPr>
-            <w:tcBorders>
-              <w:left w:color="000000" w:space="0" w:sz="4" w:val="single"/>
-              <w:bottom w:color="000000" w:space="0" w:sz="4" w:val="single"/>
-            </w:tcBorders>
-            <w:shd w:fill="auto" w:val="clear"/>
-            <w:vAlign w:val="top"/>
-          </w:tcPr>
-          <w:p>
-            <w:pPr>
-              <w:widowControl w:val="0"/>
-              <w:spacing w:line="240" w:lineRule="auto"/>
-              <w:rPr>
-                <w:sz w:val="16"/>
-                <w:szCs w:val="16"/>
-                <w:highlight w:val="white"/>
-              </w:rPr>
-            </w:pPr>
-            <w:r>
-              <w:rPr>
-                <w:sz w:val="16"/>
-                <w:szCs w:val="16"/>
-                <w:rtl w:val="0"/>
-              </w:rPr>
-              <w:t xml:space="preserve">Se ha ejecutado exitosamente el Caso 2.1</w:t>
-            </w:r>
-            <w:r>
-              <w:rPr>
-                <w:rtl w:val="0"/>
-              </w:rPr>
-            </w:r>
-          </w:p>
-        </w:tc>
-        <w:tc>
-          <w:tcPr>
-            <w:tcBorders>
-              <w:left w:color="000000" w:space="0" w:sz="4" w:val="single"/>
-              <w:bottom w:color="000000" w:space="0" w:sz="4" w:val="single"/>
-            </w:tcBorders>
-            <w:shd w:fill="auto" w:val="clear"/>
-            <w:vAlign w:val="top"/>
-          </w:tcPr>
-          <w:p>
-            <w:pPr>
-              <w:widowControl w:val="0"/>
-              <w:spacing w:line="240" w:lineRule="auto"/>
-              <w:rPr>
-                <w:sz w:val="16"/>
-                <w:szCs w:val="16"/>
-                <w:highlight w:val="white"/>
-              </w:rPr>
-            </w:pPr>
-            <w:r>
-              <w:rPr>
-                <w:sz w:val="16"/>
-                <w:szCs w:val="16"/>
-                <w:highlight w:val="white"/>
-                <w:rtl w:val="0"/>
-              </w:rPr>
-              <w:t xml:space="preserve">Credenciales propias de Google incorrectas (ajenas a nuestro sistema)</w:t>
-            </w:r>
-          </w:p>
-        </w:tc>
-        <w:tc>
-          <w:tcPr>
-            <w:shd w:fill="auto" w:val="clear"/>
-            <w:tcMar>
-              <w:top w:w="100.0" w:type="dxa"/>
-              <w:left w:w="100.0" w:type="dxa"/>
-              <w:bottom w:w="100.0" w:type="dxa"/>
-              <w:right w:w="100.0" w:type="dxa"/>
-            </w:tcMar>
-            <w:vAlign w:val="top"/>
-          </w:tcPr>
-          <w:p>
-            <w:pPr>
-              <w:widowControl w:val="0"/>
-              <w:spacing w:line="240" w:lineRule="auto"/>
-              <w:rPr>
-                <w:sz w:val="16"/>
-                <w:szCs w:val="16"/>
-              </w:rPr>
-            </w:pPr>
-            <w:r>
-              <w:rPr>
-                <w:sz w:val="16"/>
-                <w:szCs w:val="16"/>
-                <w:rtl w:val="0"/>
-              </w:rPr>
-              <w:t xml:space="preserve">Se muestra una advertencia indicando que hubo un error en el método de autenticación</w:t>
+              <w:t>Se muestra una advertencia indicando que hubo un error en el método de autenticación</w:t>
             </w:r>
           </w:p>
         </w:tc>
       </w:tr>
     </w:tbl>
+    <w:p/>
     <w:p>
-      <w:pPr>
-        <w:rPr/>
-      </w:pPr>
-      <w:r>
-        <w:rPr>
-          <w:rtl w:val="0"/>
-        </w:rPr>
-      </w:r>
-    </w:p>
-    <w:p>
-      <w:pPr>
-        <w:rPr/>
-      </w:pPr>
-      <w:r>
-        <w:rPr>
-          <w:rtl w:val="0"/>
-        </w:rPr>
-      </w:r>
+      <w:bookmarkStart w:id="0" w:name="_GoBack"/>
+      <w:bookmarkEnd w:id="0"/>
     </w:p>
     <w:sectPr>
-      <w:pgSz w:h="16834" w:w="11909" w:orient="portrait"/>
-      <w:pgMar w:bottom="1440" w:top="1440" w:left="1440" w:right="1440" w:header="720" w:footer="720"/>
+      <w:pgSz w:w="11909" w:h="16834"/>
+      <w:pgMar w:top="1440" w:right="1440" w:bottom="1440" w:left="1440" w:header="720" w:footer="720" w:gutter="0"/>
       <w:pgNumType w:start="1"/>
+      <w:cols w:space="720" w:num="1"/>
     </w:sectPr>
   </w:body>
 </w:document>
 </file>
 
+<file path=word/endnotes.xml><?xml version="1.0" encoding="utf-8"?>
+<w:endnotes xmlns:wpc="http://schemas.microsoft.com/office/word/2010/wordprocessingCanvas" xmlns:mc="http://schemas.openxmlformats.org/markup-compatibility/2006" xmlns:o="urn:schemas-microsoft-com:office:office" xmlns:r="http://schemas.openxmlformats.org/officeDocument/2006/relationships" xmlns:m="http://schemas.openxmlformats.org/officeDocument/2006/math" xmlns:v="urn:schemas-microsoft-com:vml" xmlns:wp14="http://schemas.microsoft.com/office/word/2010/wordprocessingDrawing" xmlns:wp="http://schemas.openxmlformats.org/drawingml/2006/wordprocessingDrawing" xmlns:w="http://schemas.openxmlformats.org/wordprocessingml/2006/main" xmlns:w14="http://schemas.microsoft.com/office/word/2010/wordml" xmlns:w15="http://schemas.microsoft.com/office/word/2012/wordml" xmlns:w10="urn:schemas-microsoft-com:office:word" xmlns:wpg="http://schemas.microsoft.com/office/word/2010/wordprocessingGroup" xmlns:wpi="http://schemas.microsoft.com/office/word/2010/wordprocessingInk" xmlns:wne="http://schemas.microsoft.com/office/word/2006/wordml" xmlns:wps="http://schemas.microsoft.com/office/word/2010/wordprocessingShape" xmlns:wpsCustomData="http://www.wps.cn/officeDocument/2013/wpsCustomData" mc:Ignorable="w14 w15 wp14">
+  <w:endnote w:type="separator" w:id="0">
+    <w:p>
+      <w:pPr>
+        <w:spacing w:line="240" w:lineRule="auto"/>
+      </w:pPr>
+      <w:r>
+        <w:separator/>
+      </w:r>
+    </w:p>
+  </w:endnote>
+  <w:endnote w:type="continuationSeparator" w:id="1">
+    <w:p>
+      <w:pPr>
+        <w:spacing w:line="240" w:lineRule="auto"/>
+      </w:pPr>
+      <w:r>
+        <w:continuationSeparator/>
+      </w:r>
+    </w:p>
+  </w:endnote>
+</w:endnotes>
+</file>
+
+<file path=word/footnotes.xml><?xml version="1.0" encoding="utf-8"?>
+<w:footnotes xmlns:wpc="http://schemas.microsoft.com/office/word/2010/wordprocessingCanvas" xmlns:mc="http://schemas.openxmlformats.org/markup-compatibility/2006" xmlns:o="urn:schemas-microsoft-com:office:office" xmlns:r="http://schemas.openxmlformats.org/officeDocument/2006/relationships" xmlns:m="http://schemas.openxmlformats.org/officeDocument/2006/math" xmlns:v="urn:schemas-microsoft-com:vml" xmlns:wp14="http://schemas.microsoft.com/office/word/2010/wordprocessingDrawing" xmlns:wp="http://schemas.openxmlformats.org/drawingml/2006/wordprocessingDrawing" xmlns:w="http://schemas.openxmlformats.org/wordprocessingml/2006/main" xmlns:w14="http://schemas.microsoft.com/office/word/2010/wordml" xmlns:w15="http://schemas.microsoft.com/office/word/2012/wordml" xmlns:w10="urn:schemas-microsoft-com:office:word" xmlns:wpg="http://schemas.microsoft.com/office/word/2010/wordprocessingGroup" xmlns:wpi="http://schemas.microsoft.com/office/word/2010/wordprocessingInk" xmlns:wne="http://schemas.microsoft.com/office/word/2006/wordml" xmlns:wps="http://schemas.microsoft.com/office/word/2010/wordprocessingShape" xmlns:wpsCustomData="http://www.wps.cn/officeDocument/2013/wpsCustomData" mc:Ignorable="w14 w15 wp14">
+  <w:footnote w:type="separator" w:id="0">
+    <w:p>
+      <w:pPr>
+        <w:spacing w:line="276" w:lineRule="auto"/>
+      </w:pPr>
+      <w:r>
+        <w:separator/>
+      </w:r>
+    </w:p>
+  </w:footnote>
+  <w:footnote w:type="continuationSeparator" w:id="1">
+    <w:p>
+      <w:pPr>
+        <w:spacing w:line="276" w:lineRule="auto"/>
+      </w:pPr>
+      <w:r>
+        <w:continuationSeparator/>
+      </w:r>
+    </w:p>
+  </w:footnote>
+</w:footnotes>
+</file>
+
 <file path=word/numbering.xml><?xml version="1.0" encoding="utf-8"?>
-<w:numbering xmlns:mc="http://schemas.openxmlformats.org/markup-compatibility/2006" xmlns:o="urn:schemas-microsoft-com:office:office" xmlns:r="http://schemas.openxmlformats.org/officeDocument/2006/relationships" xmlns:m="http://schemas.openxmlformats.org/officeDocument/2006/math" xmlns:v="urn:schemas-microsoft-com:vml" xmlns:wp="http://schemas.openxmlformats.org/drawingml/2006/wordprocessingDrawing" xmlns:w10="urn:schemas-microsoft-com:office:word" xmlns:w="http://schemas.openxmlformats.org/wordprocessingml/2006/main" xmlns:wne="http://schemas.microsoft.com/office/word/2006/wordml" xmlns:sl="http://schemas.openxmlformats.org/schemaLibrary/2006/main" xmlns:a="http://schemas.openxmlformats.org/drawingml/2006/main" xmlns:pic="http://schemas.openxmlformats.org/drawingml/2006/picture" xmlns:c="http://schemas.openxmlformats.org/drawingml/2006/chart" xmlns:lc="http://schemas.openxmlformats.org/drawingml/2006/lockedCanvas" xmlns:dgm="http://schemas.openxmlformats.org/drawingml/2006/diagram" xmlns:wps="http://schemas.microsoft.com/office/word/2010/wordprocessingShape" xmlns:wpg="http://schemas.microsoft.com/office/word/2010/wordprocessingGroup" xmlns:w14="http://schemas.microsoft.com/office/word/2010/wordml" xmlns:w15="http://schemas.microsoft.com/office/word/2012/wordml">
-  <w:abstractNum w:abstractNumId="1">
-    <w:lvl w:ilvl="0">
+<w:numbering xmlns:wpc="http://schemas.microsoft.com/office/word/2010/wordprocessingCanvas" xmlns:mc="http://schemas.openxmlformats.org/markup-compatibility/2006" xmlns:o="urn:schemas-microsoft-com:office:office" xmlns:r="http://schemas.openxmlformats.org/officeDocument/2006/relationships" xmlns:m="http://schemas.openxmlformats.org/officeDocument/2006/math" xmlns:v="urn:schemas-microsoft-com:vml" xmlns:wp14="http://schemas.microsoft.com/office/word/2010/wordprocessingDrawing" xmlns:wp="http://schemas.openxmlformats.org/drawingml/2006/wordprocessingDrawing" xmlns:w10="urn:schemas-microsoft-com:office:word" xmlns:w="http://schemas.openxmlformats.org/wordprocessingml/2006/main" xmlns:w14="http://schemas.microsoft.com/office/word/2010/wordml" xmlns:wpg="http://schemas.microsoft.com/office/word/2010/wordprocessingGroup" xmlns:wpi="http://schemas.microsoft.com/office/word/2010/wordprocessingInk" xmlns:wne="http://schemas.microsoft.com/office/word/2006/wordml" xmlns:wps="http://schemas.microsoft.com/office/word/2010/wordprocessingShape" xmlns:wpsCustomData="http://www.wps.cn/officeDocument/2013/wpsCustomData" mc:Ignorable="w14 wp14">
+  <w:abstractNum w:abstractNumId="0">
+    <w:nsid w:val="DBE35A96"/>
+    <w:multiLevelType w:val="multilevel"/>
+    <w:tmpl w:val="DBE35A96"/>
+    <w:lvl w:ilvl="0" w:tentative="0">
       <w:start w:val="1"/>
       <w:numFmt w:val="decimal"/>
       <w:lvlText w:val="%1)"/>
@@ -1029,7 +808,7 @@
         <w:u w:val="none"/>
       </w:rPr>
     </w:lvl>
-    <w:lvl w:ilvl="1">
+    <w:lvl w:ilvl="1" w:tentative="0">
       <w:start w:val="1"/>
       <w:numFmt w:val="lowerLetter"/>
       <w:lvlText w:val="%2)"/>
@@ -1041,7 +820,7 @@
         <w:u w:val="none"/>
       </w:rPr>
     </w:lvl>
-    <w:lvl w:ilvl="2">
+    <w:lvl w:ilvl="2" w:tentative="0">
       <w:start w:val="1"/>
       <w:numFmt w:val="lowerRoman"/>
       <w:lvlText w:val="%3)"/>
@@ -1053,7 +832,7 @@
         <w:u w:val="none"/>
       </w:rPr>
     </w:lvl>
-    <w:lvl w:ilvl="3">
+    <w:lvl w:ilvl="3" w:tentative="0">
       <w:start w:val="1"/>
       <w:numFmt w:val="decimal"/>
       <w:lvlText w:val="(%4)"/>
@@ -1065,7 +844,7 @@
         <w:u w:val="none"/>
       </w:rPr>
     </w:lvl>
-    <w:lvl w:ilvl="4">
+    <w:lvl w:ilvl="4" w:tentative="0">
       <w:start w:val="1"/>
       <w:numFmt w:val="lowerLetter"/>
       <w:lvlText w:val="(%5)"/>
@@ -1077,7 +856,7 @@
         <w:u w:val="none"/>
       </w:rPr>
     </w:lvl>
-    <w:lvl w:ilvl="5">
+    <w:lvl w:ilvl="5" w:tentative="0">
       <w:start w:val="1"/>
       <w:numFmt w:val="lowerRoman"/>
       <w:lvlText w:val="(%6)"/>
@@ -1089,7 +868,7 @@
         <w:u w:val="none"/>
       </w:rPr>
     </w:lvl>
-    <w:lvl w:ilvl="6">
+    <w:lvl w:ilvl="6" w:tentative="0">
       <w:start w:val="1"/>
       <w:numFmt w:val="decimal"/>
       <w:lvlText w:val="%7."/>
@@ -1101,7 +880,7 @@
         <w:u w:val="none"/>
       </w:rPr>
     </w:lvl>
-    <w:lvl w:ilvl="7">
+    <w:lvl w:ilvl="7" w:tentative="0">
       <w:start w:val="1"/>
       <w:numFmt w:val="lowerLetter"/>
       <w:lvlText w:val="%8."/>
@@ -1113,7 +892,7 @@
         <w:u w:val="none"/>
       </w:rPr>
     </w:lvl>
-    <w:lvl w:ilvl="8">
+    <w:lvl w:ilvl="8" w:tentative="0">
       <w:start w:val="1"/>
       <w:numFmt w:val="lowerRoman"/>
       <w:lvlText w:val="%9."/>
@@ -1127,93 +906,347 @@
     </w:lvl>
   </w:abstractNum>
   <w:num w:numId="1">
-    <w:abstractNumId w:val="1"/>
+    <w:abstractNumId w:val="0"/>
   </w:num>
 </w:numbering>
 </file>
 
 <file path=word/styles.xml><?xml version="1.0" encoding="utf-8"?>
-<w:styles xmlns:mc="http://schemas.openxmlformats.org/markup-compatibility/2006" xmlns:o="urn:schemas-microsoft-com:office:office" xmlns:r="http://schemas.openxmlformats.org/officeDocument/2006/relationships" xmlns:m="http://schemas.openxmlformats.org/officeDocument/2006/math" xmlns:v="urn:schemas-microsoft-com:vml" xmlns:wp="http://schemas.openxmlformats.org/drawingml/2006/wordprocessingDrawing" xmlns:w10="urn:schemas-microsoft-com:office:word" xmlns:w="http://schemas.openxmlformats.org/wordprocessingml/2006/main" xmlns:wne="http://schemas.microsoft.com/office/word/2006/wordml" xmlns:sl="http://schemas.openxmlformats.org/schemaLibrary/2006/main" xmlns:a="http://schemas.openxmlformats.org/drawingml/2006/main" xmlns:pic="http://schemas.openxmlformats.org/drawingml/2006/picture" xmlns:c="http://schemas.openxmlformats.org/drawingml/2006/chart" xmlns:lc="http://schemas.openxmlformats.org/drawingml/2006/lockedCanvas" xmlns:dgm="http://schemas.openxmlformats.org/drawingml/2006/diagram" xmlns:wps="http://schemas.microsoft.com/office/word/2010/wordprocessingShape" xmlns:wpg="http://schemas.microsoft.com/office/word/2010/wordprocessingGroup" xmlns:w14="http://schemas.microsoft.com/office/word/2010/wordml" xmlns:w15="http://schemas.microsoft.com/office/word/2012/wordml">
+<w:styles xmlns:mc="http://schemas.openxmlformats.org/markup-compatibility/2006" xmlns:o="urn:schemas-microsoft-com:office:office" xmlns:r="http://schemas.openxmlformats.org/officeDocument/2006/relationships" xmlns:m="http://schemas.openxmlformats.org/officeDocument/2006/math" xmlns:v="urn:schemas-microsoft-com:vml" xmlns:w="http://schemas.openxmlformats.org/wordprocessingml/2006/main" xmlns:w14="http://schemas.microsoft.com/office/word/2010/wordml" xmlns:w10="urn:schemas-microsoft-com:office:word" xmlns:sl="http://schemas.openxmlformats.org/schemaLibrary/2006/main" xmlns:wpsCustomData="http://www.wps.cn/officeDocument/2013/wpsCustomData" mc:Ignorable="w14">
   <w:docDefaults>
     <w:rPrDefault>
       <w:rPr>
-        <w:rFonts w:ascii="Arial" w:cs="Arial" w:eastAsia="Arial" w:hAnsi="Arial"/>
-        <w:sz w:val="22"/>
-        <w:szCs w:val="22"/>
-        <w:lang w:val="es"/>
+        <w:rFonts w:ascii="Arial" w:hAnsi="Arial" w:eastAsia="Arial" w:cs="Arial"/>
       </w:rPr>
     </w:rPrDefault>
-    <w:pPrDefault>
-      <w:pPr>
-        <w:spacing w:line="276" w:lineRule="auto"/>
-      </w:pPr>
-    </w:pPrDefault>
+    <w:pPrDefault/>
   </w:docDefaults>
-  <w:style w:type="paragraph" w:styleId="Normal" w:default="1">
-    <w:name w:val="normal"/>
+  <w:latentStyles w:count="260" w:defQFormat="0" w:defUnhideWhenUsed="1" w:defSemiHidden="1" w:defUIPriority="99" w:defLockedState="0">
+    <w:lsdException w:qFormat="1" w:unhideWhenUsed="0" w:uiPriority="0" w:semiHidden="0" w:name="Normal"/>
+    <w:lsdException w:unhideWhenUsed="0" w:uiPriority="0" w:semiHidden="0" w:name="heading 1"/>
+    <w:lsdException w:unhideWhenUsed="0" w:uiPriority="0" w:semiHidden="0" w:name="heading 2"/>
+    <w:lsdException w:unhideWhenUsed="0" w:uiPriority="0" w:semiHidden="0" w:name="heading 3"/>
+    <w:lsdException w:qFormat="1" w:unhideWhenUsed="0" w:uiPriority="0" w:semiHidden="0" w:name="heading 4"/>
+    <w:lsdException w:qFormat="1" w:unhideWhenUsed="0" w:uiPriority="0" w:semiHidden="0" w:name="heading 5"/>
+    <w:lsdException w:qFormat="1" w:unhideWhenUsed="0" w:uiPriority="0" w:semiHidden="0" w:name="heading 6"/>
+    <w:lsdException w:qFormat="1" w:uiPriority="0" w:name="heading 7"/>
+    <w:lsdException w:qFormat="1" w:uiPriority="0" w:name="heading 8"/>
+    <w:lsdException w:qFormat="1" w:uiPriority="0" w:name="heading 9"/>
+    <w:lsdException w:unhideWhenUsed="0" w:uiPriority="0" w:semiHidden="0" w:name="index 1"/>
+    <w:lsdException w:unhideWhenUsed="0" w:uiPriority="0" w:semiHidden="0" w:name="index 2"/>
+    <w:lsdException w:unhideWhenUsed="0" w:uiPriority="0" w:semiHidden="0" w:name="index 3"/>
+    <w:lsdException w:unhideWhenUsed="0" w:uiPriority="0" w:semiHidden="0" w:name="index 4"/>
+    <w:lsdException w:unhideWhenUsed="0" w:uiPriority="0" w:semiHidden="0" w:name="index 5"/>
+    <w:lsdException w:unhideWhenUsed="0" w:uiPriority="0" w:semiHidden="0" w:name="index 6"/>
+    <w:lsdException w:unhideWhenUsed="0" w:uiPriority="0" w:semiHidden="0" w:name="index 7"/>
+    <w:lsdException w:unhideWhenUsed="0" w:uiPriority="0" w:semiHidden="0" w:name="index 8"/>
+    <w:lsdException w:unhideWhenUsed="0" w:uiPriority="0" w:semiHidden="0" w:name="index 9"/>
+    <w:lsdException w:unhideWhenUsed="0" w:uiPriority="0" w:semiHidden="0" w:name="toc 1"/>
+    <w:lsdException w:unhideWhenUsed="0" w:uiPriority="0" w:semiHidden="0" w:name="toc 2"/>
+    <w:lsdException w:unhideWhenUsed="0" w:uiPriority="0" w:semiHidden="0" w:name="toc 3"/>
+    <w:lsdException w:unhideWhenUsed="0" w:uiPriority="0" w:semiHidden="0" w:name="toc 4"/>
+    <w:lsdException w:unhideWhenUsed="0" w:uiPriority="0" w:semiHidden="0" w:name="toc 5"/>
+    <w:lsdException w:unhideWhenUsed="0" w:uiPriority="0" w:semiHidden="0" w:name="toc 6"/>
+    <w:lsdException w:unhideWhenUsed="0" w:uiPriority="0" w:semiHidden="0" w:name="toc 7"/>
+    <w:lsdException w:unhideWhenUsed="0" w:uiPriority="0" w:semiHidden="0" w:name="toc 8"/>
+    <w:lsdException w:unhideWhenUsed="0" w:uiPriority="0" w:semiHidden="0" w:name="toc 9"/>
+    <w:lsdException w:unhideWhenUsed="0" w:uiPriority="0" w:semiHidden="0" w:name="Normal Indent"/>
+    <w:lsdException w:unhideWhenUsed="0" w:uiPriority="0" w:semiHidden="0" w:name="footnote text"/>
+    <w:lsdException w:unhideWhenUsed="0" w:uiPriority="0" w:semiHidden="0" w:name="annotation text"/>
+    <w:lsdException w:unhideWhenUsed="0" w:uiPriority="0" w:semiHidden="0" w:name="header"/>
+    <w:lsdException w:unhideWhenUsed="0" w:uiPriority="0" w:semiHidden="0" w:name="footer"/>
+    <w:lsdException w:unhideWhenUsed="0" w:uiPriority="0" w:semiHidden="0" w:name="index heading"/>
+    <w:lsdException w:qFormat="1" w:uiPriority="0" w:name="caption"/>
+    <w:lsdException w:unhideWhenUsed="0" w:uiPriority="0" w:semiHidden="0" w:name="table of figures"/>
+    <w:lsdException w:unhideWhenUsed="0" w:uiPriority="0" w:semiHidden="0" w:name="envelope address"/>
+    <w:lsdException w:unhideWhenUsed="0" w:uiPriority="0" w:semiHidden="0" w:name="envelope return"/>
+    <w:lsdException w:unhideWhenUsed="0" w:uiPriority="0" w:semiHidden="0" w:name="footnote reference"/>
+    <w:lsdException w:unhideWhenUsed="0" w:uiPriority="0" w:semiHidden="0" w:name="annotation reference"/>
+    <w:lsdException w:unhideWhenUsed="0" w:uiPriority="0" w:semiHidden="0" w:name="line number"/>
+    <w:lsdException w:unhideWhenUsed="0" w:uiPriority="0" w:semiHidden="0" w:name="page number"/>
+    <w:lsdException w:unhideWhenUsed="0" w:uiPriority="0" w:semiHidden="0" w:name="endnote reference"/>
+    <w:lsdException w:unhideWhenUsed="0" w:uiPriority="0" w:semiHidden="0" w:name="endnote text"/>
+    <w:lsdException w:unhideWhenUsed="0" w:uiPriority="0" w:semiHidden="0" w:name="table of authorities"/>
+    <w:lsdException w:unhideWhenUsed="0" w:uiPriority="0" w:semiHidden="0" w:name="macro"/>
+    <w:lsdException w:unhideWhenUsed="0" w:uiPriority="0" w:semiHidden="0" w:name="toa heading"/>
+    <w:lsdException w:unhideWhenUsed="0" w:uiPriority="0" w:semiHidden="0" w:name="List"/>
+    <w:lsdException w:unhideWhenUsed="0" w:uiPriority="0" w:semiHidden="0" w:name="List Bullet"/>
+    <w:lsdException w:unhideWhenUsed="0" w:uiPriority="0" w:semiHidden="0" w:name="List Number"/>
+    <w:lsdException w:unhideWhenUsed="0" w:uiPriority="0" w:semiHidden="0" w:name="List 2"/>
+    <w:lsdException w:unhideWhenUsed="0" w:uiPriority="0" w:semiHidden="0" w:name="List 3"/>
+    <w:lsdException w:unhideWhenUsed="0" w:uiPriority="0" w:semiHidden="0" w:name="List 4"/>
+    <w:lsdException w:unhideWhenUsed="0" w:uiPriority="0" w:semiHidden="0" w:name="List 5"/>
+    <w:lsdException w:unhideWhenUsed="0" w:uiPriority="0" w:semiHidden="0" w:name="List Bullet 2"/>
+    <w:lsdException w:unhideWhenUsed="0" w:uiPriority="0" w:semiHidden="0" w:name="List Bullet 3"/>
+    <w:lsdException w:unhideWhenUsed="0" w:uiPriority="0" w:semiHidden="0" w:name="List Bullet 4"/>
+    <w:lsdException w:unhideWhenUsed="0" w:uiPriority="0" w:semiHidden="0" w:name="List Bullet 5"/>
+    <w:lsdException w:unhideWhenUsed="0" w:uiPriority="0" w:semiHidden="0" w:name="List Number 2"/>
+    <w:lsdException w:unhideWhenUsed="0" w:uiPriority="0" w:semiHidden="0" w:name="List Number 3"/>
+    <w:lsdException w:unhideWhenUsed="0" w:uiPriority="0" w:semiHidden="0" w:name="List Number 4"/>
+    <w:lsdException w:unhideWhenUsed="0" w:uiPriority="0" w:semiHidden="0" w:name="List Number 5"/>
+    <w:lsdException w:qFormat="1" w:unhideWhenUsed="0" w:uiPriority="0" w:semiHidden="0" w:name="Title"/>
+    <w:lsdException w:unhideWhenUsed="0" w:uiPriority="0" w:semiHidden="0" w:name="Closing"/>
+    <w:lsdException w:unhideWhenUsed="0" w:uiPriority="0" w:semiHidden="0" w:name="Signature"/>
+    <w:lsdException w:unhideWhenUsed="0" w:uiPriority="0" w:name="Default Paragraph Font"/>
+    <w:lsdException w:unhideWhenUsed="0" w:uiPriority="0" w:semiHidden="0" w:name="Body Text"/>
+    <w:lsdException w:unhideWhenUsed="0" w:uiPriority="0" w:semiHidden="0" w:name="Body Text Indent"/>
+    <w:lsdException w:unhideWhenUsed="0" w:uiPriority="0" w:semiHidden="0" w:name="List Continue"/>
+    <w:lsdException w:unhideWhenUsed="0" w:uiPriority="0" w:semiHidden="0" w:name="List Continue 2"/>
+    <w:lsdException w:unhideWhenUsed="0" w:uiPriority="0" w:semiHidden="0" w:name="List Continue 3"/>
+    <w:lsdException w:unhideWhenUsed="0" w:uiPriority="0" w:semiHidden="0" w:name="List Continue 4"/>
+    <w:lsdException w:unhideWhenUsed="0" w:uiPriority="0" w:semiHidden="0" w:name="List Continue 5"/>
+    <w:lsdException w:unhideWhenUsed="0" w:uiPriority="0" w:semiHidden="0" w:name="Message Header"/>
+    <w:lsdException w:unhideWhenUsed="0" w:uiPriority="0" w:semiHidden="0" w:name="Subtitle"/>
+    <w:lsdException w:unhideWhenUsed="0" w:uiPriority="0" w:semiHidden="0" w:name="Salutation"/>
+    <w:lsdException w:unhideWhenUsed="0" w:uiPriority="0" w:semiHidden="0" w:name="Date"/>
+    <w:lsdException w:unhideWhenUsed="0" w:uiPriority="0" w:semiHidden="0" w:name="Body Text First Indent"/>
+    <w:lsdException w:unhideWhenUsed="0" w:uiPriority="0" w:semiHidden="0" w:name="Body Text First Indent 2"/>
+    <w:lsdException w:unhideWhenUsed="0" w:uiPriority="0" w:semiHidden="0" w:name="Note Heading"/>
+    <w:lsdException w:unhideWhenUsed="0" w:uiPriority="0" w:semiHidden="0" w:name="Body Text 2"/>
+    <w:lsdException w:unhideWhenUsed="0" w:uiPriority="0" w:semiHidden="0" w:name="Body Text 3"/>
+    <w:lsdException w:unhideWhenUsed="0" w:uiPriority="0" w:semiHidden="0" w:name="Body Text Indent 2"/>
+    <w:lsdException w:unhideWhenUsed="0" w:uiPriority="0" w:semiHidden="0" w:name="Body Text Indent 3"/>
+    <w:lsdException w:unhideWhenUsed="0" w:uiPriority="0" w:semiHidden="0" w:name="Block Text"/>
+    <w:lsdException w:unhideWhenUsed="0" w:uiPriority="0" w:semiHidden="0" w:name="Hyperlink"/>
+    <w:lsdException w:unhideWhenUsed="0" w:uiPriority="0" w:semiHidden="0" w:name="FollowedHyperlink"/>
+    <w:lsdException w:qFormat="1" w:unhideWhenUsed="0" w:uiPriority="0" w:semiHidden="0" w:name="Strong"/>
+    <w:lsdException w:qFormat="1" w:unhideWhenUsed="0" w:uiPriority="0" w:semiHidden="0" w:name="Emphasis"/>
+    <w:lsdException w:unhideWhenUsed="0" w:uiPriority="0" w:semiHidden="0" w:name="Document Map"/>
+    <w:lsdException w:unhideWhenUsed="0" w:uiPriority="0" w:semiHidden="0" w:name="Plain Text"/>
+    <w:lsdException w:unhideWhenUsed="0" w:uiPriority="0" w:semiHidden="0" w:name="E-mail Signature"/>
+    <w:lsdException w:unhideWhenUsed="0" w:uiPriority="0" w:semiHidden="0" w:name="Normal (Web)"/>
+    <w:lsdException w:unhideWhenUsed="0" w:uiPriority="0" w:semiHidden="0" w:name="HTML Acronym"/>
+    <w:lsdException w:unhideWhenUsed="0" w:uiPriority="0" w:semiHidden="0" w:name="HTML Address"/>
+    <w:lsdException w:unhideWhenUsed="0" w:uiPriority="0" w:semiHidden="0" w:name="HTML Cite"/>
+    <w:lsdException w:unhideWhenUsed="0" w:uiPriority="0" w:semiHidden="0" w:name="HTML Code"/>
+    <w:lsdException w:unhideWhenUsed="0" w:uiPriority="0" w:semiHidden="0" w:name="HTML Definition"/>
+    <w:lsdException w:unhideWhenUsed="0" w:uiPriority="0" w:semiHidden="0" w:name="HTML Keyboard"/>
+    <w:lsdException w:unhideWhenUsed="0" w:uiPriority="0" w:semiHidden="0" w:name="HTML Preformatted"/>
+    <w:lsdException w:unhideWhenUsed="0" w:uiPriority="0" w:semiHidden="0" w:name="HTML Sample"/>
+    <w:lsdException w:unhideWhenUsed="0" w:uiPriority="0" w:semiHidden="0" w:name="HTML Typewriter"/>
+    <w:lsdException w:unhideWhenUsed="0" w:uiPriority="0" w:semiHidden="0" w:name="HTML Variable"/>
+    <w:lsdException w:unhideWhenUsed="0" w:uiPriority="0" w:name="Normal Table"/>
+    <w:lsdException w:unhideWhenUsed="0" w:uiPriority="0" w:semiHidden="0" w:name="annotation subject"/>
+    <w:lsdException w:unhideWhenUsed="0" w:uiPriority="0" w:semiHidden="0" w:name="Table Simple 1"/>
+    <w:lsdException w:unhideWhenUsed="0" w:uiPriority="0" w:semiHidden="0" w:name="Table Simple 2"/>
+    <w:lsdException w:unhideWhenUsed="0" w:uiPriority="0" w:semiHidden="0" w:name="Table Simple 3"/>
+    <w:lsdException w:unhideWhenUsed="0" w:uiPriority="0" w:semiHidden="0" w:name="Table Classic 1"/>
+    <w:lsdException w:unhideWhenUsed="0" w:uiPriority="0" w:semiHidden="0" w:name="Table Classic 2"/>
+    <w:lsdException w:unhideWhenUsed="0" w:uiPriority="0" w:semiHidden="0" w:name="Table Classic 3"/>
+    <w:lsdException w:unhideWhenUsed="0" w:uiPriority="0" w:semiHidden="0" w:name="Table Classic 4"/>
+    <w:lsdException w:unhideWhenUsed="0" w:uiPriority="0" w:semiHidden="0" w:name="Table Colorful 1"/>
+    <w:lsdException w:unhideWhenUsed="0" w:uiPriority="0" w:semiHidden="0" w:name="Table Colorful 2"/>
+    <w:lsdException w:unhideWhenUsed="0" w:uiPriority="0" w:semiHidden="0" w:name="Table Colorful 3"/>
+    <w:lsdException w:unhideWhenUsed="0" w:uiPriority="0" w:semiHidden="0" w:name="Table Columns 1"/>
+    <w:lsdException w:unhideWhenUsed="0" w:uiPriority="0" w:semiHidden="0" w:name="Table Columns 2"/>
+    <w:lsdException w:unhideWhenUsed="0" w:uiPriority="0" w:semiHidden="0" w:name="Table Columns 3"/>
+    <w:lsdException w:unhideWhenUsed="0" w:uiPriority="0" w:semiHidden="0" w:name="Table Columns 4"/>
+    <w:lsdException w:unhideWhenUsed="0" w:uiPriority="0" w:semiHidden="0" w:name="Table Columns 5"/>
+    <w:lsdException w:unhideWhenUsed="0" w:uiPriority="0" w:semiHidden="0" w:name="Table Grid 1"/>
+    <w:lsdException w:unhideWhenUsed="0" w:uiPriority="0" w:semiHidden="0" w:name="Table Grid 2"/>
+    <w:lsdException w:unhideWhenUsed="0" w:uiPriority="0" w:semiHidden="0" w:name="Table Grid 3"/>
+    <w:lsdException w:unhideWhenUsed="0" w:uiPriority="0" w:semiHidden="0" w:name="Table Grid 4"/>
+    <w:lsdException w:unhideWhenUsed="0" w:uiPriority="0" w:semiHidden="0" w:name="Table Grid 5"/>
+    <w:lsdException w:unhideWhenUsed="0" w:uiPriority="0" w:semiHidden="0" w:name="Table Grid 6"/>
+    <w:lsdException w:unhideWhenUsed="0" w:uiPriority="0" w:semiHidden="0" w:name="Table Grid 7"/>
+    <w:lsdException w:unhideWhenUsed="0" w:uiPriority="0" w:semiHidden="0" w:name="Table Grid 8"/>
+    <w:lsdException w:unhideWhenUsed="0" w:uiPriority="0" w:semiHidden="0" w:name="Table List 1"/>
+    <w:lsdException w:unhideWhenUsed="0" w:uiPriority="0" w:semiHidden="0" w:name="Table List 2"/>
+    <w:lsdException w:unhideWhenUsed="0" w:uiPriority="0" w:semiHidden="0" w:name="Table List 3"/>
+    <w:lsdException w:unhideWhenUsed="0" w:uiPriority="0" w:semiHidden="0" w:name="Table List 4"/>
+    <w:lsdException w:unhideWhenUsed="0" w:uiPriority="0" w:semiHidden="0" w:name="Table List 5"/>
+    <w:lsdException w:unhideWhenUsed="0" w:uiPriority="0" w:semiHidden="0" w:name="Table List 6"/>
+    <w:lsdException w:unhideWhenUsed="0" w:uiPriority="0" w:semiHidden="0" w:name="Table List 7"/>
+    <w:lsdException w:unhideWhenUsed="0" w:uiPriority="0" w:semiHidden="0" w:name="Table List 8"/>
+    <w:lsdException w:unhideWhenUsed="0" w:uiPriority="0" w:semiHidden="0" w:name="Table 3D effects 1"/>
+    <w:lsdException w:unhideWhenUsed="0" w:uiPriority="0" w:semiHidden="0" w:name="Table 3D effects 2"/>
+    <w:lsdException w:unhideWhenUsed="0" w:uiPriority="0" w:semiHidden="0" w:name="Table 3D effects 3"/>
+    <w:lsdException w:unhideWhenUsed="0" w:uiPriority="0" w:semiHidden="0" w:name="Table Contemporary"/>
+    <w:lsdException w:unhideWhenUsed="0" w:uiPriority="0" w:semiHidden="0" w:name="Table Elegant"/>
+    <w:lsdException w:unhideWhenUsed="0" w:uiPriority="0" w:semiHidden="0" w:name="Table Professional"/>
+    <w:lsdException w:unhideWhenUsed="0" w:uiPriority="0" w:semiHidden="0" w:name="Table Subtle 1"/>
+    <w:lsdException w:unhideWhenUsed="0" w:uiPriority="0" w:semiHidden="0" w:name="Table Subtle 2"/>
+    <w:lsdException w:unhideWhenUsed="0" w:uiPriority="0" w:semiHidden="0" w:name="Table Web 1"/>
+    <w:lsdException w:unhideWhenUsed="0" w:uiPriority="0" w:semiHidden="0" w:name="Table Web 2"/>
+    <w:lsdException w:unhideWhenUsed="0" w:uiPriority="0" w:semiHidden="0" w:name="Table Web 3"/>
+    <w:lsdException w:unhideWhenUsed="0" w:uiPriority="0" w:semiHidden="0" w:name="Balloon Text"/>
+    <w:lsdException w:unhideWhenUsed="0" w:uiPriority="0" w:semiHidden="0" w:name="Table Grid"/>
+    <w:lsdException w:unhideWhenUsed="0" w:uiPriority="0" w:semiHidden="0" w:name="Table Theme"/>
+    <w:lsdException w:unhideWhenUsed="0" w:uiPriority="60" w:semiHidden="0" w:name="Light Shading"/>
+    <w:lsdException w:unhideWhenUsed="0" w:uiPriority="61" w:semiHidden="0" w:name="Light List"/>
+    <w:lsdException w:unhideWhenUsed="0" w:uiPriority="62" w:semiHidden="0" w:name="Light Grid"/>
+    <w:lsdException w:unhideWhenUsed="0" w:uiPriority="63" w:semiHidden="0" w:name="Medium Shading 1"/>
+    <w:lsdException w:unhideWhenUsed="0" w:uiPriority="64" w:semiHidden="0" w:name="Medium Shading 2"/>
+    <w:lsdException w:unhideWhenUsed="0" w:uiPriority="65" w:semiHidden="0" w:name="Medium List 1"/>
+    <w:lsdException w:unhideWhenUsed="0" w:uiPriority="66" w:semiHidden="0" w:name="Medium List 2"/>
+    <w:lsdException w:unhideWhenUsed="0" w:uiPriority="67" w:semiHidden="0" w:name="Medium Grid 1"/>
+    <w:lsdException w:unhideWhenUsed="0" w:uiPriority="68" w:semiHidden="0" w:name="Medium Grid 2"/>
+    <w:lsdException w:unhideWhenUsed="0" w:uiPriority="69" w:semiHidden="0" w:name="Medium Grid 3"/>
+    <w:lsdException w:unhideWhenUsed="0" w:uiPriority="70" w:semiHidden="0" w:name="Dark List"/>
+    <w:lsdException w:unhideWhenUsed="0" w:uiPriority="71" w:semiHidden="0" w:name="Colorful Shading"/>
+    <w:lsdException w:unhideWhenUsed="0" w:uiPriority="72" w:semiHidden="0" w:name="Colorful List"/>
+    <w:lsdException w:unhideWhenUsed="0" w:uiPriority="73" w:semiHidden="0" w:name="Colorful Grid"/>
+    <w:lsdException w:unhideWhenUsed="0" w:uiPriority="60" w:semiHidden="0" w:name="Light Shading Accent 1"/>
+    <w:lsdException w:unhideWhenUsed="0" w:uiPriority="61" w:semiHidden="0" w:name="Light List Accent 1"/>
+    <w:lsdException w:unhideWhenUsed="0" w:uiPriority="62" w:semiHidden="0" w:name="Light Grid Accent 1"/>
+    <w:lsdException w:unhideWhenUsed="0" w:uiPriority="63" w:semiHidden="0" w:name="Medium Shading 1 Accent 1"/>
+    <w:lsdException w:unhideWhenUsed="0" w:uiPriority="64" w:semiHidden="0" w:name="Medium Shading 2 Accent 1"/>
+    <w:lsdException w:unhideWhenUsed="0" w:uiPriority="65" w:semiHidden="0" w:name="Medium List 1 Accent 1"/>
+    <w:lsdException w:unhideWhenUsed="0" w:uiPriority="66" w:semiHidden="0" w:name="Medium List 2 Accent 1"/>
+    <w:lsdException w:unhideWhenUsed="0" w:uiPriority="67" w:semiHidden="0" w:name="Medium Grid 1 Accent 1"/>
+    <w:lsdException w:unhideWhenUsed="0" w:uiPriority="68" w:semiHidden="0" w:name="Medium Grid 2 Accent 1"/>
+    <w:lsdException w:unhideWhenUsed="0" w:uiPriority="69" w:semiHidden="0" w:name="Medium Grid 3 Accent 1"/>
+    <w:lsdException w:unhideWhenUsed="0" w:uiPriority="70" w:semiHidden="0" w:name="Dark List Accent 1"/>
+    <w:lsdException w:unhideWhenUsed="0" w:uiPriority="71" w:semiHidden="0" w:name="Colorful Shading Accent 1"/>
+    <w:lsdException w:unhideWhenUsed="0" w:uiPriority="72" w:semiHidden="0" w:name="Colorful List Accent 1"/>
+    <w:lsdException w:unhideWhenUsed="0" w:uiPriority="73" w:semiHidden="0" w:name="Colorful Grid Accent 1"/>
+    <w:lsdException w:unhideWhenUsed="0" w:uiPriority="60" w:semiHidden="0" w:name="Light Shading Accent 2"/>
+    <w:lsdException w:unhideWhenUsed="0" w:uiPriority="61" w:semiHidden="0" w:name="Light List Accent 2"/>
+    <w:lsdException w:unhideWhenUsed="0" w:uiPriority="62" w:semiHidden="0" w:name="Light Grid Accent 2"/>
+    <w:lsdException w:unhideWhenUsed="0" w:uiPriority="63" w:semiHidden="0" w:name="Medium Shading 1 Accent 2"/>
+    <w:lsdException w:unhideWhenUsed="0" w:uiPriority="64" w:semiHidden="0" w:name="Medium Shading 2 Accent 2"/>
+    <w:lsdException w:unhideWhenUsed="0" w:uiPriority="65" w:semiHidden="0" w:name="Medium List 1 Accent 2"/>
+    <w:lsdException w:unhideWhenUsed="0" w:uiPriority="66" w:semiHidden="0" w:name="Medium List 2 Accent 2"/>
+    <w:lsdException w:unhideWhenUsed="0" w:uiPriority="67" w:semiHidden="0" w:name="Medium Grid 1 Accent 2"/>
+    <w:lsdException w:unhideWhenUsed="0" w:uiPriority="68" w:semiHidden="0" w:name="Medium Grid 2 Accent 2"/>
+    <w:lsdException w:unhideWhenUsed="0" w:uiPriority="69" w:semiHidden="0" w:name="Medium Grid 3 Accent 2"/>
+    <w:lsdException w:unhideWhenUsed="0" w:uiPriority="70" w:semiHidden="0" w:name="Dark List Accent 2"/>
+    <w:lsdException w:unhideWhenUsed="0" w:uiPriority="71" w:semiHidden="0" w:name="Colorful Shading Accent 2"/>
+    <w:lsdException w:unhideWhenUsed="0" w:uiPriority="72" w:semiHidden="0" w:name="Colorful List Accent 2"/>
+    <w:lsdException w:unhideWhenUsed="0" w:uiPriority="73" w:semiHidden="0" w:name="Colorful Grid Accent 2"/>
+    <w:lsdException w:unhideWhenUsed="0" w:uiPriority="60" w:semiHidden="0" w:name="Light Shading Accent 3"/>
+    <w:lsdException w:unhideWhenUsed="0" w:uiPriority="61" w:semiHidden="0" w:name="Light List Accent 3"/>
+    <w:lsdException w:unhideWhenUsed="0" w:uiPriority="62" w:semiHidden="0" w:name="Light Grid Accent 3"/>
+    <w:lsdException w:unhideWhenUsed="0" w:uiPriority="63" w:semiHidden="0" w:name="Medium Shading 1 Accent 3"/>
+    <w:lsdException w:unhideWhenUsed="0" w:uiPriority="64" w:semiHidden="0" w:name="Medium Shading 2 Accent 3"/>
+    <w:lsdException w:unhideWhenUsed="0" w:uiPriority="65" w:semiHidden="0" w:name="Medium List 1 Accent 3"/>
+    <w:lsdException w:unhideWhenUsed="0" w:uiPriority="66" w:semiHidden="0" w:name="Medium List 2 Accent 3"/>
+    <w:lsdException w:unhideWhenUsed="0" w:uiPriority="67" w:semiHidden="0" w:name="Medium Grid 1 Accent 3"/>
+    <w:lsdException w:unhideWhenUsed="0" w:uiPriority="68" w:semiHidden="0" w:name="Medium Grid 2 Accent 3"/>
+    <w:lsdException w:unhideWhenUsed="0" w:uiPriority="69" w:semiHidden="0" w:name="Medium Grid 3 Accent 3"/>
+    <w:lsdException w:unhideWhenUsed="0" w:uiPriority="70" w:semiHidden="0" w:name="Dark List Accent 3"/>
+    <w:lsdException w:unhideWhenUsed="0" w:uiPriority="71" w:semiHidden="0" w:name="Colorful Shading Accent 3"/>
+    <w:lsdException w:unhideWhenUsed="0" w:uiPriority="72" w:semiHidden="0" w:name="Colorful List Accent 3"/>
+    <w:lsdException w:unhideWhenUsed="0" w:uiPriority="73" w:semiHidden="0" w:name="Colorful Grid Accent 3"/>
+    <w:lsdException w:unhideWhenUsed="0" w:uiPriority="60" w:semiHidden="0" w:name="Light Shading Accent 4"/>
+    <w:lsdException w:unhideWhenUsed="0" w:uiPriority="61" w:semiHidden="0" w:name="Light List Accent 4"/>
+    <w:lsdException w:unhideWhenUsed="0" w:uiPriority="62" w:semiHidden="0" w:name="Light Grid Accent 4"/>
+    <w:lsdException w:unhideWhenUsed="0" w:uiPriority="63" w:semiHidden="0" w:name="Medium Shading 1 Accent 4"/>
+    <w:lsdException w:unhideWhenUsed="0" w:uiPriority="64" w:semiHidden="0" w:name="Medium Shading 2 Accent 4"/>
+    <w:lsdException w:unhideWhenUsed="0" w:uiPriority="65" w:semiHidden="0" w:name="Medium List 1 Accent 4"/>
+    <w:lsdException w:unhideWhenUsed="0" w:uiPriority="66" w:semiHidden="0" w:name="Medium List 2 Accent 4"/>
+    <w:lsdException w:unhideWhenUsed="0" w:uiPriority="67" w:semiHidden="0" w:name="Medium Grid 1 Accent 4"/>
+    <w:lsdException w:unhideWhenUsed="0" w:uiPriority="68" w:semiHidden="0" w:name="Medium Grid 2 Accent 4"/>
+    <w:lsdException w:unhideWhenUsed="0" w:uiPriority="69" w:semiHidden="0" w:name="Medium Grid 3 Accent 4"/>
+    <w:lsdException w:unhideWhenUsed="0" w:uiPriority="70" w:semiHidden="0" w:name="Dark List Accent 4"/>
+    <w:lsdException w:unhideWhenUsed="0" w:uiPriority="71" w:semiHidden="0" w:name="Colorful Shading Accent 4"/>
+    <w:lsdException w:unhideWhenUsed="0" w:uiPriority="72" w:semiHidden="0" w:name="Colorful List Accent 4"/>
+    <w:lsdException w:unhideWhenUsed="0" w:uiPriority="73" w:semiHidden="0" w:name="Colorful Grid Accent 4"/>
+    <w:lsdException w:unhideWhenUsed="0" w:uiPriority="60" w:semiHidden="0" w:name="Light Shading Accent 5"/>
+    <w:lsdException w:unhideWhenUsed="0" w:uiPriority="61" w:semiHidden="0" w:name="Light List Accent 5"/>
+    <w:lsdException w:unhideWhenUsed="0" w:uiPriority="62" w:semiHidden="0" w:name="Light Grid Accent 5"/>
+    <w:lsdException w:unhideWhenUsed="0" w:uiPriority="63" w:semiHidden="0" w:name="Medium Shading 1 Accent 5"/>
+    <w:lsdException w:unhideWhenUsed="0" w:uiPriority="64" w:semiHidden="0" w:name="Medium Shading 2 Accent 5"/>
+    <w:lsdException w:unhideWhenUsed="0" w:uiPriority="65" w:semiHidden="0" w:name="Medium List 1 Accent 5"/>
+    <w:lsdException w:unhideWhenUsed="0" w:uiPriority="66" w:semiHidden="0" w:name="Medium List 2 Accent 5"/>
+    <w:lsdException w:unhideWhenUsed="0" w:uiPriority="67" w:semiHidden="0" w:name="Medium Grid 1 Accent 5"/>
+    <w:lsdException w:unhideWhenUsed="0" w:uiPriority="68" w:semiHidden="0" w:name="Medium Grid 2 Accent 5"/>
+    <w:lsdException w:unhideWhenUsed="0" w:uiPriority="69" w:semiHidden="0" w:name="Medium Grid 3 Accent 5"/>
+    <w:lsdException w:unhideWhenUsed="0" w:uiPriority="70" w:semiHidden="0" w:name="Dark List Accent 5"/>
+    <w:lsdException w:unhideWhenUsed="0" w:uiPriority="71" w:semiHidden="0" w:name="Colorful Shading Accent 5"/>
+    <w:lsdException w:unhideWhenUsed="0" w:uiPriority="72" w:semiHidden="0" w:name="Colorful List Accent 5"/>
+    <w:lsdException w:unhideWhenUsed="0" w:uiPriority="73" w:semiHidden="0" w:name="Colorful Grid Accent 5"/>
+    <w:lsdException w:unhideWhenUsed="0" w:uiPriority="60" w:semiHidden="0" w:name="Light Shading Accent 6"/>
+    <w:lsdException w:unhideWhenUsed="0" w:uiPriority="61" w:semiHidden="0" w:name="Light List Accent 6"/>
+    <w:lsdException w:unhideWhenUsed="0" w:uiPriority="62" w:semiHidden="0" w:name="Light Grid Accent 6"/>
+    <w:lsdException w:unhideWhenUsed="0" w:uiPriority="63" w:semiHidden="0" w:name="Medium Shading 1 Accent 6"/>
+    <w:lsdException w:unhideWhenUsed="0" w:uiPriority="64" w:semiHidden="0" w:name="Medium Shading 2 Accent 6"/>
+    <w:lsdException w:unhideWhenUsed="0" w:uiPriority="65" w:semiHidden="0" w:name="Medium List 1 Accent 6"/>
+    <w:lsdException w:unhideWhenUsed="0" w:uiPriority="66" w:semiHidden="0" w:name="Medium List 2 Accent 6"/>
+    <w:lsdException w:unhideWhenUsed="0" w:uiPriority="67" w:semiHidden="0" w:name="Medium Grid 1 Accent 6"/>
+    <w:lsdException w:unhideWhenUsed="0" w:uiPriority="68" w:semiHidden="0" w:name="Medium Grid 2 Accent 6"/>
+    <w:lsdException w:unhideWhenUsed="0" w:uiPriority="69" w:semiHidden="0" w:name="Medium Grid 3 Accent 6"/>
+    <w:lsdException w:unhideWhenUsed="0" w:uiPriority="70" w:semiHidden="0" w:name="Dark List Accent 6"/>
+    <w:lsdException w:unhideWhenUsed="0" w:uiPriority="71" w:semiHidden="0" w:name="Colorful Shading Accent 6"/>
+    <w:lsdException w:unhideWhenUsed="0" w:uiPriority="72" w:semiHidden="0" w:name="Colorful List Accent 6"/>
+    <w:lsdException w:unhideWhenUsed="0" w:uiPriority="73" w:semiHidden="0" w:name="Colorful Grid Accent 6"/>
+  </w:latentStyles>
+  <w:style w:type="paragraph" w:default="1" w:styleId="1">
+    <w:name w:val="Normal"/>
+    <w:qFormat/>
+    <w:uiPriority w:val="0"/>
+    <w:pPr>
+      <w:spacing w:line="276" w:lineRule="auto"/>
+    </w:pPr>
+    <w:rPr>
+      <w:rFonts w:ascii="Arial" w:hAnsi="Arial" w:eastAsia="Arial" w:cs="Arial"/>
+      <w:sz w:val="22"/>
+      <w:szCs w:val="22"/>
+      <w:lang w:val="es"/>
+    </w:rPr>
   </w:style>
-  <w:style w:type="table" w:styleId="TableNormal" w:default="1">
-    <w:name w:val="Table Normal"/>
-  </w:style>
-  <w:style w:type="paragraph" w:styleId="Heading1">
+  <w:style w:type="paragraph" w:styleId="2">
     <w:name w:val="heading 1"/>
-    <w:basedOn w:val="Normal"/>
-    <w:next w:val="Normal"/>
+    <w:basedOn w:val="1"/>
+    <w:next w:val="1"/>
+    <w:uiPriority w:val="0"/>
     <w:pPr>
-      <w:keepNext w:val="1"/>
-      <w:keepLines w:val="1"/>
-      <w:spacing w:after="120" w:before="400" w:lineRule="auto"/>
-      <w:ind w:left="-992.1259842519685" w:firstLine="0"/>
+      <w:keepNext/>
+      <w:keepLines/>
+      <w:spacing w:before="400" w:after="120"/>
+      <w:ind w:left="-992" w:firstLine="0"/>
       <w:jc w:val="both"/>
     </w:pPr>
     <w:rPr>
-      <w:color w:val="4a86e8"/>
+      <w:color w:val="4A86E8"/>
       <w:sz w:val="28"/>
       <w:szCs w:val="28"/>
     </w:rPr>
   </w:style>
-  <w:style w:type="paragraph" w:styleId="Heading2">
+  <w:style w:type="paragraph" w:styleId="3">
     <w:name w:val="heading 2"/>
-    <w:basedOn w:val="Normal"/>
-    <w:next w:val="Normal"/>
+    <w:basedOn w:val="1"/>
+    <w:next w:val="1"/>
+    <w:uiPriority w:val="0"/>
     <w:pPr>
-      <w:keepNext w:val="1"/>
-      <w:keepLines w:val="1"/>
+      <w:keepNext/>
+      <w:keepLines/>
       <w:pageBreakBefore w:val="0"/>
-      <w:spacing w:after="120" w:before="360" w:lineRule="auto"/>
+      <w:spacing w:before="360" w:after="120"/>
     </w:pPr>
     <w:rPr>
-      <w:b w:val="0"/>
       <w:sz w:val="32"/>
       <w:szCs w:val="32"/>
     </w:rPr>
   </w:style>
-  <w:style w:type="paragraph" w:styleId="Heading3">
+  <w:style w:type="paragraph" w:styleId="4">
     <w:name w:val="heading 3"/>
-    <w:basedOn w:val="Normal"/>
-    <w:next w:val="Normal"/>
+    <w:basedOn w:val="1"/>
+    <w:next w:val="1"/>
+    <w:uiPriority w:val="0"/>
     <w:pPr>
-      <w:keepNext w:val="1"/>
-      <w:keepLines w:val="1"/>
+      <w:keepNext/>
+      <w:keepLines/>
       <w:pageBreakBefore w:val="0"/>
-      <w:spacing w:after="80" w:before="320" w:lineRule="auto"/>
+      <w:spacing w:before="320" w:after="80"/>
     </w:pPr>
     <w:rPr>
-      <w:b w:val="0"/>
       <w:color w:val="434343"/>
       <w:sz w:val="28"/>
       <w:szCs w:val="28"/>
     </w:rPr>
   </w:style>
-  <w:style w:type="paragraph" w:styleId="Heading4">
+  <w:style w:type="paragraph" w:styleId="5">
     <w:name w:val="heading 4"/>
-    <w:basedOn w:val="Normal"/>
-    <w:next w:val="Normal"/>
+    <w:basedOn w:val="1"/>
+    <w:next w:val="1"/>
+    <w:qFormat/>
+    <w:uiPriority w:val="0"/>
     <w:pPr>
-      <w:keepNext w:val="1"/>
-      <w:keepLines w:val="1"/>
+      <w:keepNext/>
+      <w:keepLines/>
       <w:pageBreakBefore w:val="0"/>
-      <w:spacing w:after="80" w:before="280" w:lineRule="auto"/>
+      <w:spacing w:before="280" w:after="80"/>
     </w:pPr>
     <w:rPr>
       <w:color w:val="666666"/>
@@ -1221,15 +1254,17 @@
       <w:szCs w:val="24"/>
     </w:rPr>
   </w:style>
-  <w:style w:type="paragraph" w:styleId="Heading5">
+  <w:style w:type="paragraph" w:styleId="6">
     <w:name w:val="heading 5"/>
-    <w:basedOn w:val="Normal"/>
-    <w:next w:val="Normal"/>
+    <w:basedOn w:val="1"/>
+    <w:next w:val="1"/>
+    <w:qFormat/>
+    <w:uiPriority w:val="0"/>
     <w:pPr>
-      <w:keepNext w:val="1"/>
-      <w:keepLines w:val="1"/>
+      <w:keepNext/>
+      <w:keepLines/>
       <w:pageBreakBefore w:val="0"/>
-      <w:spacing w:after="80" w:before="240" w:lineRule="auto"/>
+      <w:spacing w:before="240" w:after="80"/>
     </w:pPr>
     <w:rPr>
       <w:color w:val="666666"/>
@@ -1237,66 +1272,93 @@
       <w:szCs w:val="22"/>
     </w:rPr>
   </w:style>
-  <w:style w:type="paragraph" w:styleId="Heading6">
+  <w:style w:type="paragraph" w:styleId="7">
     <w:name w:val="heading 6"/>
-    <w:basedOn w:val="Normal"/>
-    <w:next w:val="Normal"/>
+    <w:basedOn w:val="1"/>
+    <w:next w:val="1"/>
+    <w:qFormat/>
+    <w:uiPriority w:val="0"/>
     <w:pPr>
-      <w:keepNext w:val="1"/>
-      <w:keepLines w:val="1"/>
+      <w:keepNext/>
+      <w:keepLines/>
       <w:pageBreakBefore w:val="0"/>
-      <w:spacing w:after="80" w:before="240" w:lineRule="auto"/>
+      <w:spacing w:before="240" w:after="80"/>
     </w:pPr>
     <w:rPr>
-      <w:i w:val="1"/>
+      <w:i/>
       <w:color w:val="666666"/>
       <w:sz w:val="22"/>
       <w:szCs w:val="22"/>
     </w:rPr>
   </w:style>
-  <w:style w:type="paragraph" w:styleId="Title">
+  <w:style w:type="character" w:default="1" w:styleId="8">
+    <w:name w:val="Default Paragraph Font"/>
+    <w:semiHidden/>
+    <w:uiPriority w:val="0"/>
+  </w:style>
+  <w:style w:type="table" w:default="1" w:styleId="9">
+    <w:name w:val="Normal Table"/>
+    <w:semiHidden/>
+    <w:uiPriority w:val="0"/>
+    <w:tblPr>
+      <w:tblCellMar>
+        <w:top w:w="0" w:type="dxa"/>
+        <w:left w:w="108" w:type="dxa"/>
+        <w:bottom w:w="0" w:type="dxa"/>
+        <w:right w:w="108" w:type="dxa"/>
+      </w:tblCellMar>
+    </w:tblPr>
+  </w:style>
+  <w:style w:type="paragraph" w:styleId="10">
+    <w:name w:val="Subtitle"/>
+    <w:basedOn w:val="1"/>
+    <w:next w:val="1"/>
+    <w:uiPriority w:val="0"/>
+    <w:pPr>
+      <w:keepNext/>
+      <w:keepLines/>
+      <w:pageBreakBefore w:val="0"/>
+      <w:spacing w:before="0" w:after="320"/>
+    </w:pPr>
+    <w:rPr>
+      <w:rFonts w:ascii="Arial" w:hAnsi="Arial" w:eastAsia="Arial" w:cs="Arial"/>
+      <w:color w:val="666666"/>
+      <w:sz w:val="30"/>
+      <w:szCs w:val="30"/>
+    </w:rPr>
+  </w:style>
+  <w:style w:type="paragraph" w:styleId="11">
     <w:name w:val="Title"/>
-    <w:basedOn w:val="Normal"/>
-    <w:next w:val="Normal"/>
+    <w:basedOn w:val="1"/>
+    <w:next w:val="1"/>
+    <w:qFormat/>
+    <w:uiPriority w:val="0"/>
     <w:pPr>
-      <w:keepNext w:val="1"/>
-      <w:keepLines w:val="1"/>
+      <w:keepNext/>
+      <w:keepLines/>
       <w:pageBreakBefore w:val="0"/>
-      <w:spacing w:after="60" w:before="0" w:lineRule="auto"/>
+      <w:spacing w:before="0" w:after="60"/>
     </w:pPr>
     <w:rPr>
       <w:sz w:val="52"/>
       <w:szCs w:val="52"/>
     </w:rPr>
   </w:style>
-  <w:style w:type="paragraph" w:styleId="Subtitle">
-    <w:name w:val="Subtitle"/>
-    <w:basedOn w:val="Normal"/>
-    <w:next w:val="Normal"/>
-    <w:pPr>
-      <w:keepNext w:val="1"/>
-      <w:keepLines w:val="1"/>
-      <w:pageBreakBefore w:val="0"/>
-      <w:spacing w:after="320" w:before="0" w:lineRule="auto"/>
-    </w:pPr>
-    <w:rPr>
-      <w:rFonts w:ascii="Arial" w:cs="Arial" w:eastAsia="Arial" w:hAnsi="Arial"/>
-      <w:i w:val="0"/>
-      <w:color w:val="666666"/>
-      <w:sz w:val="30"/>
-      <w:szCs w:val="30"/>
-    </w:rPr>
+  <w:style w:type="table" w:customStyle="1" w:styleId="12">
+    <w:name w:val="Table Normal1"/>
+    <w:qFormat/>
+    <w:uiPriority w:val="0"/>
   </w:style>
-  <w:style w:type="table" w:styleId="Table1">
-    <w:basedOn w:val="TableNormal"/>
+  <w:style w:type="table" w:customStyle="1" w:styleId="13">
+    <w:name w:val="_Style 10"/>
+    <w:basedOn w:val="12"/>
+    <w:uiPriority w:val="0"/>
     <w:tblPr>
-      <w:tblStyleRowBandSize w:val="1"/>
-      <w:tblStyleColBandSize w:val="1"/>
       <w:tblCellMar>
-        <w:top w:w="100.0" w:type="dxa"/>
-        <w:left w:w="100.0" w:type="dxa"/>
-        <w:bottom w:w="100.0" w:type="dxa"/>
-        <w:right w:w="100.0" w:type="dxa"/>
+        <w:top w:w="100" w:type="dxa"/>
+        <w:left w:w="100" w:type="dxa"/>
+        <w:bottom w:w="100" w:type="dxa"/>
+        <w:right w:w="100" w:type="dxa"/>
       </w:tblCellMar>
     </w:tblPr>
   </w:style>
@@ -1619,6 +1681,5 @@
       </a:style>
     </a:lnDef>
   </a:objectDefaults>
-  <a:extraClrSchemeLst/>
 </a:theme>
 </file>
</xml_diff>